<commit_message>
vracen apstrakt na engleskom
</commit_message>
<xml_diff>
--- a/Projekat.docx
+++ b/Projekat.docx
@@ -38,15 +38,7 @@
       </w:r>
       <w:r>
         <w:br/>
-        <w:t xml:space="preserve">Gimnazija </w:t>
-      </w:r>
-      <w:proofErr w:type="gramStart"/>
-      <w:r>
-        <w:t>,,Svetozar</w:t>
-      </w:r>
-      <w:proofErr w:type="gramEnd"/>
-      <w:r>
-        <w:t xml:space="preserve"> Marković", Niš, Srbija</w:t>
+        <w:t>Gimnazija ,,Svetozar Marković", Niš, Srbija</w:t>
       </w:r>
       <w:r>
         <w:br/>
@@ -72,23 +64,7 @@
         <w:pStyle w:val="Abstract"/>
       </w:pPr>
       <w:r>
-        <w:t xml:space="preserve">Belmanov problem traženja najkraćeg izlaznog puta iz šume poznatog oblika i dimenzija je rešen za </w:t>
-      </w:r>
-      <w:proofErr w:type="gramStart"/>
-      <w:r>
-        <w:t>mali</w:t>
-      </w:r>
-      <w:proofErr w:type="gramEnd"/>
-      <w:r>
-        <w:t xml:space="preserve"> broj šuma. Jedan </w:t>
-      </w:r>
-      <w:proofErr w:type="gramStart"/>
-      <w:r>
-        <w:t>od</w:t>
-      </w:r>
-      <w:proofErr w:type="gramEnd"/>
-      <w:r>
-        <w:t xml:space="preserve"> rešenih slučajeva je traka ograničena sa dve paralelne prave na jediničnoj udaljenosti. Tačnije, Zalgaler</w:t>
+        <w:t>Belmanov problem traženja najkraćeg izlaznog puta iz šume poznatog oblika i dimenzija je rešen za mali broj šuma. Jedan od rešenih slučajeva je traka ograničena sa dve paralelne prave na jediničnoj udaljenosti. Tačnije, Zalgaler</w:t>
       </w:r>
       <w:r>
         <w:t xml:space="preserve"> </w:t>
@@ -106,13 +82,8 @@
         <w:t xml:space="preserve"> </w:t>
       </w:r>
       <w:r>
-        <w:t xml:space="preserve">pooštrio gornje ograničenje za dužinu takvog puta u prostoru i pronašao donje ograničenje za dužinu takvog puta </w:t>
-      </w:r>
-      <w:proofErr w:type="gramStart"/>
-      <w:r>
-        <w:t xml:space="preserve">u </w:t>
-      </w:r>
-      <w:proofErr w:type="gramEnd"/>
+        <w:t xml:space="preserve">pooštrio gornje ograničenje za dužinu takvog puta u prostoru i pronašao donje ograničenje za dužinu takvog puta u </w:t>
+      </w:r>
       <m:oMath>
         <m:sSup>
           <m:sSupPr>
@@ -141,13 +112,8 @@
         </m:sSup>
       </m:oMath>
       <w:r>
-        <w:t xml:space="preserve">. U ovom radu ćemo predstaviti jedno gornje ograničenje za dužinu najkraćeg puta jedinične širine </w:t>
-      </w:r>
-      <w:proofErr w:type="gramStart"/>
-      <w:r>
-        <w:t xml:space="preserve">u </w:t>
-      </w:r>
-      <w:proofErr w:type="gramEnd"/>
+        <w:t xml:space="preserve">. U ovom radu ćemo predstaviti jedno gornje ograničenje za dužinu najkraćeg puta jedinične širine u </w:t>
+      </w:r>
       <m:oMath>
         <m:sSup>
           <m:sSupPr>
@@ -206,23 +172,7 @@
         </m:sSup>
       </m:oMath>
       <w:r>
-        <w:t xml:space="preserve"> pri posmatranoj modifikaciji problema, kao i dokaz optimalnosti jedne modifikovane putanje u ravni pri restrikciji konveksnog omotača puta </w:t>
-      </w:r>
-      <w:proofErr w:type="gramStart"/>
-      <w:r>
-        <w:t>na</w:t>
-      </w:r>
-      <w:proofErr w:type="gramEnd"/>
-      <w:r>
-        <w:t xml:space="preserve"> trougao. Dosadašnji rad i intuicija ukazuju </w:t>
-      </w:r>
-      <w:proofErr w:type="gramStart"/>
-      <w:r>
-        <w:t>na</w:t>
-      </w:r>
-      <w:proofErr w:type="gramEnd"/>
-      <w:r>
-        <w:t xml:space="preserve"> to da je pri posmatranoj modifikaciji u </w:t>
+        <w:t xml:space="preserve"> pri posmatranoj modifikaciji problema, kao i dokaz optimalnosti jedne modifikovane putanje u ravni pri restrikciji konveksnog omotača puta na trougao. Dosadašnji rad i intuicija ukazuju na to da je pri posmatranoj modifikaciji u </w:t>
       </w:r>
       <m:oMath>
         <m:sSup>
@@ -297,26 +247,13 @@
         <w:pStyle w:val="FirstParagraph"/>
       </w:pPr>
       <w:r>
-        <w:t xml:space="preserve">Originalni problem </w:t>
-      </w:r>
-      <w:proofErr w:type="gramStart"/>
-      <w:r>
-        <w:t>,,Izgubljeni</w:t>
-      </w:r>
-      <w:proofErr w:type="gramEnd"/>
-      <w:r>
-        <w:t xml:space="preserve"> u šumi" je postavio Belman 1956.</w:t>
+        <w:t>Originalni problem ,,Izgubljeni u šumi" je postavio Belman 1956.</w:t>
       </w:r>
       <w:r>
         <w:t xml:space="preserve"> </w:t>
       </w:r>
-      <w:proofErr w:type="gramStart"/>
-      <w:r>
-        <w:t>i</w:t>
-      </w:r>
-      <w:proofErr w:type="gramEnd"/>
-      <w:r>
-        <w:t xml:space="preserve"> on je glasio:</w:t>
+      <w:r>
+        <w:t>i on je glasio:</w:t>
       </w:r>
     </w:p>
     <w:p>
@@ -327,21 +264,7 @@
         <w:rPr>
           <w:i/>
         </w:rPr>
-        <w:t>,</w:t>
-      </w:r>
-      <w:proofErr w:type="gramStart"/>
-      <w:r>
-        <w:rPr>
-          <w:i/>
-        </w:rPr>
-        <w:t>,Koji</w:t>
-      </w:r>
-      <w:proofErr w:type="gramEnd"/>
-      <w:r>
-        <w:rPr>
-          <w:i/>
-        </w:rPr>
-        <w:t xml:space="preserve"> je najkraći put kojim čovek izgubljen u šumi poznatog oblika i dimenzija treba da ide tako da posle tog puta zna da će sigurno izaći iz nje?"</w:t>
+        <w:t>,,Koji je najkraći put kojim čovek izgubljen u šumi poznatog oblika i dimenzija treba da ide tako da posle tog puta zna da će sigurno izaći iz nje?"</w:t>
       </w:r>
     </w:p>
     <w:p>
@@ -349,15 +272,7 @@
         <w:pStyle w:val="BodyText"/>
       </w:pPr>
       <w:r>
-        <w:t xml:space="preserve">Formalnije, problem se definiše kao </w:t>
-      </w:r>
-      <w:proofErr w:type="gramStart"/>
-      <w:r>
-        <w:t>,,Koji</w:t>
-      </w:r>
-      <w:proofErr w:type="gramEnd"/>
-      <w:r>
-        <w:t xml:space="preserve"> je najkraći izlazni put iz šume?", ako smo šumu i izlazni put definisali ovako:</w:t>
+        <w:t>Formalnije, problem se definiše kao ,,Koji je najkraći izlazni put iz šume?", ako smo šumu i izlazni put definisali ovako:</w:t>
       </w:r>
     </w:p>
     <w:p>
@@ -469,15 +384,7 @@
         <w:pStyle w:val="BodyText"/>
       </w:pPr>
       <w:r>
-        <w:t xml:space="preserve">Rešenje ovog problema je poznato za </w:t>
-      </w:r>
-      <w:proofErr w:type="gramStart"/>
-      <w:r>
-        <w:t>mali</w:t>
-      </w:r>
-      <w:proofErr w:type="gramEnd"/>
-      <w:r>
-        <w:t xml:space="preserve"> broj šuma. Da bi se definisale neke klase šuma za koje je problem rešen, potrebne su sledeći pojmovi:</w:t>
+        <w:t>Rešenje ovog problema je poznato za mali broj šuma. Da bi se definisale neke klase šuma za koje je problem rešen, potrebne su sledeći pojmovi:</w:t>
       </w:r>
     </w:p>
     <w:p>
@@ -567,21 +474,7 @@
         <w:rPr>
           <w:b/>
         </w:rPr>
-        <w:t>,</w:t>
-      </w:r>
-      <w:proofErr w:type="gramStart"/>
-      <w:r>
-        <w:rPr>
-          <w:b/>
-        </w:rPr>
-        <w:t>,Debele</w:t>
-      </w:r>
-      <w:proofErr w:type="gramEnd"/>
-      <w:r>
-        <w:rPr>
-          <w:b/>
-        </w:rPr>
-        <w:t>" šume</w:t>
+        <w:t>,,Debele" šume</w:t>
       </w:r>
       <w:r>
         <w:t xml:space="preserve"> : to su šume koje su ograničene i pokrivaju neki romb sa uglom od </w:t>
@@ -618,15 +511,7 @@
       </w:r>
       <w:r>
         <w:br/>
-        <w:t xml:space="preserve">Neki primeri </w:t>
-      </w:r>
-      <w:proofErr w:type="gramStart"/>
-      <w:r>
-        <w:t>,,debelih</w:t>
-      </w:r>
-      <w:proofErr w:type="gramEnd"/>
-      <w:r>
-        <w:t>" šuma su kružnica i svi pravilni mnogouglovi sa više od tri stranice.</w:t>
+        <w:t>Neki primeri ,,debelih" šuma su kružnica i svi pravilni mnogouglovi sa više od tri stranice.</w:t>
       </w:r>
     </w:p>
     <w:p>
@@ -640,44 +525,14 @@
         <w:rPr>
           <w:b/>
         </w:rPr>
-        <w:t>,</w:t>
-      </w:r>
-      <w:proofErr w:type="gramStart"/>
-      <w:r>
-        <w:rPr>
-          <w:b/>
-        </w:rPr>
-        <w:t>,Tanke</w:t>
-      </w:r>
-      <w:proofErr w:type="gramEnd"/>
-      <w:r>
-        <w:rPr>
-          <w:b/>
-        </w:rPr>
-        <w:t>" šume</w:t>
-      </w:r>
-      <w:r>
-        <w:t xml:space="preserve"> : to su one šume u koje se može upisati tzv. Zalgalerov pravougaonik, tako da njegove duže stranice leže </w:t>
-      </w:r>
-      <w:proofErr w:type="gramStart"/>
-      <w:r>
-        <w:t>na</w:t>
-      </w:r>
-      <w:proofErr w:type="gramEnd"/>
-      <w:r>
-        <w:t xml:space="preserve"> rubu posmatrane šume. Zalgalerov pravougaonik je pravougaonik čija je kraća stranica 1, a duža dužine Zalgalerove putanje, koja je takođe najkraća izlazna putanja iz šuma ove klase.</w:t>
+        <w:t>,,Tanke" šume</w:t>
+      </w:r>
+      <w:r>
+        <w:t xml:space="preserve"> : to su one šume u koje se može upisati tzv. Zalgalerov pravougaonik, tako da njegove duže stranice leže na rubu posmatrane šume. Zalgalerov pravougaonik je pravougaonik čija je kraća stranica 1, a duža dužine Zalgalerove putanje, koja je takođe najkraća izlazna putanja iz šuma ove klase.</w:t>
       </w:r>
       <w:r>
         <w:br/>
-        <w:t xml:space="preserve">Najpoznatiji primer </w:t>
-      </w:r>
-      <w:proofErr w:type="gramStart"/>
-      <w:r>
-        <w:t>,,tanke</w:t>
-      </w:r>
-      <w:proofErr w:type="gramEnd"/>
-      <w:r>
-        <w:t>" šume je šuma koju obrazuju dve paralelne prave na udaljenosti 1.</w:t>
+        <w:t>Najpoznatiji primer ,,tanke" šume je šuma koju obrazuju dve paralelne prave na udaljenosti 1.</w:t>
       </w:r>
     </w:p>
     <w:p>
@@ -691,29 +546,10 @@
         <w:rPr>
           <w:b/>
         </w:rPr>
-        <w:t xml:space="preserve">Neki jednakokraki </w:t>
-      </w:r>
-      <w:proofErr w:type="gramStart"/>
-      <w:r>
-        <w:rPr>
-          <w:b/>
-        </w:rPr>
-        <w:t>trouglovi</w:t>
-      </w:r>
-      <w:r>
-        <w:t xml:space="preserve"> ,</w:t>
-      </w:r>
-      <w:proofErr w:type="gramEnd"/>
-      <w:r>
-        <w:t xml:space="preserve"> tj. </w:t>
-      </w:r>
-      <w:proofErr w:type="gramStart"/>
-      <w:r>
-        <w:t>jednakokraki</w:t>
-      </w:r>
-      <w:proofErr w:type="gramEnd"/>
-      <w:r>
-        <w:t xml:space="preserve"> trouglovi čiji uglovi pripadaju nekom konkretnom rasponu, iz kojih je najbolji izlazni put Besikovičeva ,,Z" kriva.</w:t>
+        <w:t>Neki jednakokraki trouglovi</w:t>
+      </w:r>
+      <w:r>
+        <w:t xml:space="preserve"> , tj. jednakokraki trouglovi čiji uglovi pripadaju nekom konkretnom rasponu, iz kojih je najbolji izlazni put Besikovičeva ,,Z" kriva.</w:t>
       </w:r>
     </w:p>
     <w:p>
@@ -721,23 +557,7 @@
         <w:pStyle w:val="FirstParagraph"/>
       </w:pPr>
       <w:r>
-        <w:t xml:space="preserve">Prvo, uopštimo ovaj problem </w:t>
-      </w:r>
-      <w:proofErr w:type="gramStart"/>
-      <w:r>
-        <w:t>na</w:t>
-      </w:r>
-      <w:proofErr w:type="gramEnd"/>
-      <w:r>
-        <w:t xml:space="preserve"> višedimenzione prostore. Za to je potrebno dati novu definiciju šume i puta tako da više ne </w:t>
-      </w:r>
-      <w:proofErr w:type="gramStart"/>
-      <w:r>
-        <w:t>,,žive</w:t>
-      </w:r>
-      <w:proofErr w:type="gramEnd"/>
-      <w:r>
-        <w:t xml:space="preserve">" u </w:t>
+        <w:t xml:space="preserve">Prvo, uopštimo ovaj problem na višedimenzione prostore. Za to je potrebno dati novu definiciju šume i puta tako da više ne ,,žive" u </w:t>
       </w:r>
       <m:oMath>
         <m:sSup>
@@ -825,13 +645,8 @@
         </m:r>
       </m:oMath>
       <w:r>
-        <w:t xml:space="preserve">-dimenziona šuma je zatvoren, konveksan skup </w:t>
-      </w:r>
-      <w:proofErr w:type="gramStart"/>
-      <w:r>
-        <w:t xml:space="preserve">u </w:t>
-      </w:r>
-      <w:proofErr w:type="gramEnd"/>
+        <w:t xml:space="preserve">-dimenziona šuma je zatvoren, konveksan skup u </w:t>
+      </w:r>
       <m:oMath>
         <m:sSup>
           <m:sSupPr>
@@ -888,13 +703,8 @@
         </m:r>
       </m:oMath>
       <w:r>
-        <w:t xml:space="preserve">-dimenzioni put je neprekidna i rektifikabilna kriva </w:t>
-      </w:r>
-      <w:proofErr w:type="gramStart"/>
-      <w:r>
-        <w:t xml:space="preserve">u </w:t>
-      </w:r>
-      <w:proofErr w:type="gramEnd"/>
+        <w:t xml:space="preserve">-dimenzioni put je neprekidna i rektifikabilna kriva u </w:t>
+      </w:r>
       <m:oMath>
         <m:sSup>
           <m:sSupPr>
@@ -1022,15 +832,7 @@
         <w:pStyle w:val="BodyText"/>
       </w:pPr>
       <w:r>
-        <w:t xml:space="preserve">Drugo uopštenje koje </w:t>
-      </w:r>
-      <w:proofErr w:type="gramStart"/>
-      <w:r>
-        <w:t>će</w:t>
-      </w:r>
-      <w:proofErr w:type="gramEnd"/>
-      <w:r>
-        <w:t xml:space="preserve"> biti posmatrano u ovom radu je problem više ljudi unutar šume. U kontekstu originalnog problema, pitanje bi bilo postavljeno kao:</w:t>
+        <w:t>Drugo uopštenje koje će biti posmatrano u ovom radu je problem više ljudi unutar šume. U kontekstu originalnog problema, pitanje bi bilo postavljeno kao:</w:t>
       </w:r>
     </w:p>
     <w:p>
@@ -1041,21 +843,7 @@
         <w:rPr>
           <w:i/>
         </w:rPr>
-        <w:t xml:space="preserve">"Grupa </w:t>
-      </w:r>
-      <w:proofErr w:type="gramStart"/>
-      <w:r>
-        <w:rPr>
-          <w:i/>
-        </w:rPr>
-        <w:t>od</w:t>
-      </w:r>
-      <w:proofErr w:type="gramEnd"/>
-      <w:r>
-        <w:rPr>
-          <w:i/>
-        </w:rPr>
-        <w:t xml:space="preserve"> </w:t>
+        <w:t xml:space="preserve">"Grupa od </w:t>
       </w:r>
       <m:oMath>
         <m:r>
@@ -1229,13 +1017,8 @@
         </m:r>
       </m:oMath>
       <w:r>
-        <w:t xml:space="preserve"> puteva iz skupa izlazi </w:t>
-      </w:r>
-      <w:proofErr w:type="gramStart"/>
-      <w:r>
-        <w:t xml:space="preserve">iz </w:t>
-      </w:r>
-      <w:proofErr w:type="gramEnd"/>
+        <w:t xml:space="preserve"> puteva iz skupa izlazi iz </w:t>
+      </w:r>
       <m:oMath>
         <m:r>
           <w:rPr>
@@ -1343,15 +1126,7 @@
         </m:sSup>
       </m:oMath>
       <w:r>
-        <w:t xml:space="preserve">. Ovaj izlazni put za 3 osobe ima dužinu 2, </w:t>
-      </w:r>
-      <w:proofErr w:type="gramStart"/>
-      <w:r>
-        <w:t>te</w:t>
-      </w:r>
-      <w:proofErr w:type="gramEnd"/>
-      <w:r>
-        <w:t xml:space="preserve"> je kraći od Zalgalerove krive.</w:t>
+        <w:t>. Ovaj izlazni put za 3 osobe ima dužinu 2, te je kraći od Zalgalerove krive.</w:t>
       </w:r>
       <w:r>
         <w:br/>
@@ -1370,21 +1145,7 @@
           <w:i/>
         </w:rPr>
         <w:lastRenderedPageBreak/>
-        <w:t>,</w:t>
-      </w:r>
-      <w:proofErr w:type="gramStart"/>
-      <w:r>
-        <w:rPr>
-          <w:i/>
-        </w:rPr>
-        <w:t>,Grupa</w:t>
-      </w:r>
-      <w:proofErr w:type="gramEnd"/>
-      <w:r>
-        <w:rPr>
-          <w:i/>
-        </w:rPr>
-        <w:t xml:space="preserve"> ljudi je zajedno izgubljena u šumi poznatih dimenzija. Pretpostavljajući da je grupa dovoljno velika, koji je njihov najkraći izlazni put iz šume?"</w:t>
+        <w:t>,,Grupa ljudi je zajedno izgubljena u šumi poznatih dimenzija. Pretpostavljajući da je grupa dovoljno velika, koji je njihov najkraći izlazni put iz šume?"</w:t>
       </w:r>
     </w:p>
     <w:p>
@@ -1414,13 +1175,8 @@
         </m:r>
       </m:oMath>
       <w:r>
-        <w:t xml:space="preserve"> </w:t>
-      </w:r>
-      <w:proofErr w:type="gramStart"/>
-      <w:r>
-        <w:t xml:space="preserve">ljudi </w:t>
-      </w:r>
-      <w:proofErr w:type="gramEnd"/>
+        <w:t xml:space="preserve"> ljudi </w:t>
+      </w:r>
       <m:oMath>
         <m:sSub>
           <m:sSubPr>
@@ -1641,13 +1397,8 @@
         </m:r>
       </m:oMath>
       <w:r>
-        <w:t xml:space="preserve"> ljudi, jedan čovek može da stoji i </w:t>
-      </w:r>
-      <w:proofErr w:type="gramStart"/>
-      <w:r>
-        <w:t xml:space="preserve">stoga </w:t>
-      </w:r>
-      <w:proofErr w:type="gramEnd"/>
+        <w:t xml:space="preserve"> ljudi, jedan čovek može da stoji i stoga </w:t>
+      </w:r>
       <m:oMath>
         <m:sSub>
           <m:sSubPr>
@@ -1741,25 +1492,12 @@
         </m:d>
       </m:oMath>
       <w:r>
-        <w:t xml:space="preserve">. Ovaj niz je takoe ograničen odozdo nulom jer predstavlja sumu nekih dužina, </w:t>
-      </w:r>
-      <w:proofErr w:type="gramStart"/>
-      <w:r>
-        <w:t>te</w:t>
-      </w:r>
-      <w:proofErr w:type="gramEnd"/>
-      <w:r>
-        <w:t xml:space="preserve"> ovaj limes mora da postoji.</w:t>
+        <w:t>. Ovaj niz je takoe ograničen odozdo nulom jer predstavlja sumu nekih dužina, te ovaj limes mora da postoji.</w:t>
       </w:r>
       <w:r>
         <w:br/>
-        <w:t xml:space="preserve">U ovom radu posmatramo uopštenje Belmanovog problema </w:t>
-      </w:r>
-      <w:proofErr w:type="gramStart"/>
-      <w:r>
-        <w:t xml:space="preserve">u </w:t>
-      </w:r>
-      <w:proofErr w:type="gramEnd"/>
+        <w:t xml:space="preserve">U ovom radu posmatramo uopštenje Belmanovog problema u </w:t>
+      </w:r>
       <m:oMath>
         <m:sSup>
           <m:sSupPr>
@@ -1798,15 +1536,7 @@
         <w:t xml:space="preserve">U </w:t>
       </w:r>
       <w:r>
-        <w:t xml:space="preserve">odeljku </w:t>
-      </w:r>
-      <w:proofErr w:type="gramStart"/>
-      <w:r>
-        <w:t>,,Minimalni</w:t>
-      </w:r>
-      <w:proofErr w:type="gramEnd"/>
-      <w:r>
-        <w:t xml:space="preserve"> simpleks” </w:t>
+        <w:t xml:space="preserve">odeljku ,,Minimalni simpleks” </w:t>
       </w:r>
       <w:r>
         <w:t xml:space="preserve">je pokazano koja je najmanja dužina stranice pravilnog simpleksa u </w:t>
@@ -1860,15 +1590,7 @@
         <w:t xml:space="preserve"> dve hiperravni na jediničnoj udaljenosti. Zatim su </w:t>
       </w:r>
       <w:r>
-        <w:t xml:space="preserve">u nastavku </w:t>
-      </w:r>
-      <w:proofErr w:type="gramStart"/>
-      <w:r>
-        <w:t>poglavlja ,</w:t>
-      </w:r>
-      <w:proofErr w:type="gramEnd"/>
-      <w:r>
-        <w:t xml:space="preserve">,Traka u </w:t>
+        <w:t xml:space="preserve">u nastavku poglavlja ,,Traka u </w:t>
       </w:r>
       <m:oMath>
         <m:r>
@@ -1956,15 +1678,7 @@
         <w:br/>
       </w:r>
       <w:r>
-        <w:t xml:space="preserve">Poglavlje </w:t>
-      </w:r>
-      <w:proofErr w:type="gramStart"/>
-      <w:r>
-        <w:t>,,Donje</w:t>
-      </w:r>
-      <w:proofErr w:type="gramEnd"/>
-      <w:r>
-        <w:t xml:space="preserve"> ograničenje u </w:t>
+        <w:t xml:space="preserve">Poglavlje ,,Donje ograničenje u </w:t>
       </w:r>
       <m:oMath>
         <m:r>
@@ -1975,19 +1689,13 @@
         </m:r>
       </m:oMath>
       <w:r>
-        <w:t xml:space="preserve"> dimenzija</w:t>
-      </w:r>
-      <w:r>
-        <w:t xml:space="preserve">” </w:t>
+        <w:t xml:space="preserve"> dimenzija” </w:t>
       </w:r>
       <w:r>
         <w:t xml:space="preserve"> se bavi donjim ograničenjem za dužinu najkraćeg izlaznog puta iz šuma posmatranih u</w:t>
       </w:r>
       <w:r>
-        <w:t xml:space="preserve"> poglavlju ,,Minimalni simpleks</w:t>
-      </w:r>
-      <w:r>
-        <w:t>”</w:t>
+        <w:t xml:space="preserve"> poglavlju ,,Minimalni simpleks”</w:t>
       </w:r>
       <w:r>
         <w:t xml:space="preserve">, u zavisnosti od toga koliko ljudi pokušava da </w:t>
@@ -2017,16 +1725,11 @@
         <w:br/>
         <w:t xml:space="preserve">U </w:t>
       </w:r>
-      <w:proofErr w:type="gramStart"/>
       <w:r>
         <w:t>poglavlju</w:t>
       </w:r>
       <w:r>
-        <w:t xml:space="preserve"> ,</w:t>
-      </w:r>
-      <w:proofErr w:type="gramEnd"/>
-      <w:r>
-        <w:t>,</w:t>
+        <w:t xml:space="preserve"> ,,</w:t>
       </w:r>
       <m:oMath>
         <m:r>
@@ -2048,10 +1751,7 @@
         </m:r>
       </m:oMath>
       <w:r>
-        <w:t xml:space="preserve"> dimenzija</w:t>
-      </w:r>
-      <w:r>
-        <w:t>”</w:t>
+        <w:t xml:space="preserve"> dimenzija”</w:t>
       </w:r>
       <w:r>
         <w:t xml:space="preserve"> su posmatrane šume koje su uočene kao drugi način da se u </w:t>
@@ -2084,15 +1784,7 @@
         </m:sSup>
       </m:oMath>
       <w:r>
-        <w:t xml:space="preserve"> uopšti planarna šuma ograničena sa dve paralelne prave na jediničnoj udaljenosti. Pokazano je da je problem izlaska iz svake </w:t>
-      </w:r>
-      <w:proofErr w:type="gramStart"/>
-      <w:r>
-        <w:t>od</w:t>
-      </w:r>
-      <w:proofErr w:type="gramEnd"/>
-      <w:r>
-        <w:t xml:space="preserve"> tih šuma ekvivalentan problemu izlaska iz šume ograničene sa dve paralelne hiperravni na jediničnoj udaljenosti u prostoru neke druge (konkretno </w:t>
+        <w:t xml:space="preserve"> uopšti planarna šuma ograničena sa dve paralelne prave na jediničnoj udaljenosti. Pokazano je da je problem izlaska iz svake od tih šuma ekvivalentan problemu izlaska iz šume ograničene sa dve paralelne hiperravni na jediničnoj udaljenosti u prostoru neke druge (konkretno </w:t>
       </w:r>
       <w:r>
         <w:rPr>
@@ -2123,15 +1815,7 @@
         <w:t>poglavlju</w:t>
       </w:r>
       <w:r>
-        <w:t xml:space="preserve"> </w:t>
-      </w:r>
-      <w:proofErr w:type="gramStart"/>
-      <w:r>
-        <w:t>,,Traka</w:t>
-      </w:r>
-      <w:proofErr w:type="gramEnd"/>
-      <w:r>
-        <w:t xml:space="preserve"> u </w:t>
+        <w:t xml:space="preserve"> ,,Traka u </w:t>
       </w:r>
       <m:oMath>
         <m:sSup>
@@ -2161,21 +1845,10 @@
         </m:sSup>
       </m:oMath>
       <w:r>
-        <w:t>sa proizvoljnim brojem ljudi</w:t>
-      </w:r>
-      <w:r>
-        <w:t>”</w:t>
-      </w:r>
-      <w:r>
-        <w:t xml:space="preserve"> je posmatran problem izlaska iz planarne šume ograničene sa dve paralelne prave na jediničnoj udaljenosti. Pokazano je da je, pri restrikciji konveksnog omotača puta </w:t>
-      </w:r>
-      <w:proofErr w:type="gramStart"/>
-      <w:r>
-        <w:t>na</w:t>
-      </w:r>
-      <w:proofErr w:type="gramEnd"/>
-      <w:r>
-        <w:t xml:space="preserve"> trougao, najkraći put sa ma koliko ljudi baš konstruisani put sa tri osobe dužine 2.</w:t>
+        <w:t>sa proizvoljnim brojem ljudi”</w:t>
+      </w:r>
+      <w:r>
+        <w:t xml:space="preserve"> je posmatran problem izlaska iz planarne šume ograničene sa dve paralelne prave na jediničnoj udaljenosti. Pokazano je da je, pri restrikciji konveksnog omotača puta na trougao, najkraći put sa ma koliko ljudi baš konstruisani put sa tri osobe dužine 2.</w:t>
       </w:r>
     </w:p>
     <w:p>
@@ -2243,15 +1916,7 @@
         </m:sSup>
       </m:oMath>
       <w:r>
-        <w:t xml:space="preserve"> ograničene </w:t>
-      </w:r>
-      <w:proofErr w:type="gramStart"/>
-      <w:r>
-        <w:t>sa</w:t>
-      </w:r>
-      <w:proofErr w:type="gramEnd"/>
-      <w:r>
-        <w:t xml:space="preserve"> dve paralelne hiperravni na rastojanju 1. Ovako definisanu šumu u </w:t>
+        <w:t xml:space="preserve"> ograničene sa dve paralelne hiperravni na rastojanju 1. Ovako definisanu šumu u </w:t>
       </w:r>
       <m:oMath>
         <m:sSup>
@@ -2308,13 +1973,8 @@
         <w:t xml:space="preserve"> dimenzija</w:t>
       </w:r>
       <w:r>
-        <w:t xml:space="preserve"> i označimo je </w:t>
-      </w:r>
-      <w:proofErr w:type="gramStart"/>
-      <w:r>
-        <w:t xml:space="preserve">sa </w:t>
-      </w:r>
-      <w:proofErr w:type="gramEnd"/>
+        <w:t xml:space="preserve"> i označimo je sa </w:t>
+      </w:r>
       <m:oMath>
         <m:sSub>
           <m:sSubPr>
@@ -2375,13 +2035,8 @@
         </m:r>
       </m:oMath>
       <w:r>
-        <w:t xml:space="preserve">-dimenzioni put ima širinu barem jedan i da je izlazna za </w:t>
-      </w:r>
-      <w:proofErr w:type="gramStart"/>
-      <w:r>
-        <w:t xml:space="preserve">šumu </w:t>
-      </w:r>
-      <w:proofErr w:type="gramEnd"/>
+        <w:t xml:space="preserve">-dimenzioni put ima širinu barem jedan i da je izlazna za šumu </w:t>
+      </w:r>
       <m:oMath>
         <m:sSub>
           <m:sSubPr>
@@ -2416,15 +2071,7 @@
         <w:t xml:space="preserve"> </w:t>
       </w:r>
       <w:r>
-        <w:t xml:space="preserve">je 2018. </w:t>
-      </w:r>
-      <w:proofErr w:type="gramStart"/>
-      <w:r>
-        <w:t>pokazao</w:t>
-      </w:r>
-      <w:proofErr w:type="gramEnd"/>
-      <w:r>
-        <w:t xml:space="preserve"> da važi:</w:t>
+        <w:t>je 2018. pokazao da važi:</w:t>
       </w:r>
     </w:p>
     <w:p>
@@ -2804,13 +2451,8 @@
         </m:sSub>
       </m:oMath>
       <w:r>
-        <w:t xml:space="preserve"> </w:t>
-      </w:r>
-      <w:proofErr w:type="gramStart"/>
-      <w:r>
-        <w:t xml:space="preserve">je </w:t>
-      </w:r>
-      <w:proofErr w:type="gramEnd"/>
+        <w:t xml:space="preserve"> je </w:t>
+      </w:r>
       <m:oMath>
         <m:rad>
           <m:radPr>
@@ -2924,15 +2566,7 @@
         </m:sSup>
       </m:oMath>
       <w:r>
-        <w:t xml:space="preserve"> jedinične širine i dužine ne veće od 3</w:t>
-      </w:r>
-      <w:proofErr w:type="gramStart"/>
-      <w:r>
-        <w:t>,9215</w:t>
-      </w:r>
-      <w:proofErr w:type="gramEnd"/>
-      <w:r>
-        <w:t xml:space="preserve">, što je blizu ograničenja 3,7669 dobijenog </w:t>
+        <w:t xml:space="preserve"> jedinične širine i dužine ne veće od 3,9215, što je blizu ograničenja 3,7669 dobijenog </w:t>
       </w:r>
       <w:r>
         <w:t>Teoremom 1.</w:t>
@@ -2957,7 +2591,6 @@
         </w:rPr>
         <w:t xml:space="preserve"> 1</w:t>
       </w:r>
-      <w:proofErr w:type="gramStart"/>
       <w:r>
         <w:rPr>
           <w:rFonts w:eastAsiaTheme="minorEastAsia"/>
@@ -3183,7 +2816,6 @@
       <w:r>
         <w:t>.</w:t>
       </w:r>
-      <w:proofErr w:type="gramEnd"/>
     </w:p>
     <w:p>
       <w:pPr>
@@ -3198,15 +2830,7 @@
         <w:pStyle w:val="BodyText"/>
       </w:pPr>
       <w:r>
-        <w:t xml:space="preserve">Intuicija iza postavljanja ove hipoteze je to što se </w:t>
-      </w:r>
-      <w:proofErr w:type="gramStart"/>
-      <w:r>
-        <w:t>na</w:t>
-      </w:r>
-      <w:proofErr w:type="gramEnd"/>
-      <w:r>
-        <w:t xml:space="preserve"> primerima </w:t>
+        <w:t xml:space="preserve">Intuicija iza postavljanja ove hipoteze je to što se na primerima </w:t>
       </w:r>
       <m:oMath>
         <m:sSup>
@@ -3284,15 +2908,7 @@
         <w:t>e</w:t>
       </w:r>
       <w:r>
-        <w:t xml:space="preserve">, konveksni omotač posmatranih puteva je simpleks u odgovarajućoj dimenziji, što je telo sa najmanje temena koje </w:t>
-      </w:r>
-      <w:proofErr w:type="gramStart"/>
-      <w:r>
-        <w:t>,,živi</w:t>
-      </w:r>
-      <w:proofErr w:type="gramEnd"/>
-      <w:r>
-        <w:t>" u posmatranom prostoru i posmatrani put iz centra simpleksa smatramo da će se ispostaviti za najkraći put čiji je ovo konveksni omotač, ma koliko ljudi da ga obrazuje.</w:t>
+        <w:t>, konveksni omotač posmatranih puteva je simpleks u odgovarajućoj dimenziji, što je telo sa najmanje temena koje ,,živi" u posmatranom prostoru i posmatrani put iz centra simpleksa smatramo da će se ispostaviti za najkraći put čiji je ovo konveksni omotač, ma koliko ljudi da ga obrazuje.</w:t>
       </w:r>
     </w:p>
     <w:p>
@@ -3446,15 +3062,7 @@
         </m:sSup>
       </m:oMath>
       <w:r>
-        <w:t xml:space="preserve"> </w:t>
-      </w:r>
-      <w:proofErr w:type="gramStart"/>
-      <w:r>
-        <w:t>na</w:t>
-      </w:r>
-      <w:proofErr w:type="gramEnd"/>
-      <w:r>
-        <w:t xml:space="preserve"> udaljenosti 1 se ne može postaviti pravilan </w:t>
+        <w:t xml:space="preserve"> na udaljenosti 1 se ne može postaviti pravilan </w:t>
       </w:r>
       <m:oMath>
         <m:r>
@@ -3879,15 +3487,7 @@
         </m:r>
       </m:oMath>
       <w:r>
-        <w:t xml:space="preserve"> dimenzija, tj. </w:t>
-      </w:r>
-      <w:proofErr w:type="gramStart"/>
-      <w:r>
-        <w:t>pripada</w:t>
-      </w:r>
-      <w:proofErr w:type="gramEnd"/>
-      <w:r>
-        <w:t xml:space="preserve"> potprostoru </w:t>
+        <w:t xml:space="preserve"> dimenzija, tj. pripada potprostoru </w:t>
       </w:r>
       <m:oMath>
         <m:sSup>
@@ -4029,13 +3629,8 @@
         </m:sSub>
       </m:oMath>
       <w:r>
-        <w:t xml:space="preserve"> i pripada potprostoru generisanom </w:t>
-      </w:r>
-      <w:proofErr w:type="gramStart"/>
-      <w:r>
-        <w:t xml:space="preserve">tačkama </w:t>
-      </w:r>
-      <w:proofErr w:type="gramEnd"/>
+        <w:t xml:space="preserve"> i pripada potprostoru generisanom tačkama </w:t>
+      </w:r>
       <m:oMath>
         <m:sSub>
           <m:sSubPr>
@@ -4348,13 +3943,8 @@
         </m:d>
       </m:oMath>
       <w:r>
-        <w:t xml:space="preserve"> jedinični vektor normalan na ovaj potprostor i koji pripada potprostoru generisanom </w:t>
-      </w:r>
-      <w:proofErr w:type="gramStart"/>
-      <w:r>
-        <w:t xml:space="preserve">tačkama </w:t>
-      </w:r>
-      <w:proofErr w:type="gramEnd"/>
+        <w:t xml:space="preserve"> jedinični vektor normalan na ovaj potprostor i koji pripada potprostoru generisanom tačkama </w:t>
+      </w:r>
       <m:oMath>
         <m:sSub>
           <m:sSubPr>
@@ -5461,15 +5051,7 @@
       </w:pPr>
       <w:r>
         <w:br/>
-        <w:t>Takođe, pošto je $\vv{x</w:t>
-      </w:r>
-      <w:proofErr w:type="gramStart"/>
-      <w:r>
-        <w:t>}$</w:t>
-      </w:r>
-      <w:proofErr w:type="gramEnd"/>
-      <w:r>
-        <w:t xml:space="preserve"> jedinični vektor normalan na posmatrani </w:t>
+        <w:t xml:space="preserve">Takođe, pošto je $\vv{x}$ jedinični vektor normalan na posmatrani </w:t>
       </w:r>
       <m:oMath>
         <m:d>
@@ -5648,13 +5230,8 @@
         </m:d>
       </m:oMath>
       <w:r>
-        <w:t xml:space="preserve">-dimenzionog potprostora. Neka su ova rastojanja </w:t>
-      </w:r>
-      <w:proofErr w:type="gramStart"/>
-      <w:r>
-        <w:t xml:space="preserve">redom </w:t>
-      </w:r>
-      <w:proofErr w:type="gramEnd"/>
+        <w:t xml:space="preserve">-dimenzionog potprostora. Neka su ova rastojanja redom </w:t>
+      </w:r>
       <m:oMath>
         <m:sSub>
           <m:sSubPr>
@@ -6306,13 +5883,8 @@
         </m:sSub>
       </m:oMath>
       <w:r>
-        <w:t xml:space="preserve"> sa iste strane potprostora na koji je normalan </w:t>
-      </w:r>
-      <w:proofErr w:type="gramStart"/>
-      <w:r>
-        <w:t xml:space="preserve">vektor </w:t>
-      </w:r>
-      <w:proofErr w:type="gramEnd"/>
+        <w:t xml:space="preserve"> sa iste strane potprostora na koji je normalan vektor </w:t>
+      </w:r>
       <m:oMath>
         <m:acc>
           <m:accPr>
@@ -6426,13 +5998,8 @@
         </m:sSub>
       </m:oMath>
       <w:r>
-        <w:t xml:space="preserve"> u funkciji </w:t>
-      </w:r>
-      <w:proofErr w:type="gramStart"/>
-      <w:r>
-        <w:t xml:space="preserve">od </w:t>
-      </w:r>
-      <w:proofErr w:type="gramEnd"/>
+        <w:t xml:space="preserve"> u funkciji od </w:t>
+      </w:r>
       <m:oMath>
         <m:sSub>
           <m:sSubPr>
@@ -8377,15 +7944,7 @@
       </w:pPr>
       <w:r>
         <w:br/>
-        <w:t xml:space="preserve">Problem je ovim sveden </w:t>
-      </w:r>
-      <w:proofErr w:type="gramStart"/>
-      <w:r>
-        <w:t>na</w:t>
-      </w:r>
-      <w:proofErr w:type="gramEnd"/>
-      <w:r>
-        <w:t xml:space="preserve"> nalaženje najveće udaljenosi na koju možemo da postavimo drugi </w:t>
+        <w:t xml:space="preserve">Problem je ovim sveden na nalaženje najveće udaljenosi na koju možemo da postavimo drugi </w:t>
       </w:r>
       <m:oMath>
         <m:d>
@@ -8429,15 +7988,7 @@
         </m:d>
       </m:oMath>
       <w:r>
-        <w:t xml:space="preserve">-dimenzionim potprostorima </w:t>
-      </w:r>
-      <w:proofErr w:type="gramStart"/>
-      <w:r>
-        <w:t>od</w:t>
-      </w:r>
-      <w:proofErr w:type="gramEnd"/>
-      <w:r>
-        <w:t xml:space="preserve"> </w:t>
+        <w:t xml:space="preserve">-dimenzionim potprostorima od </w:t>
       </w:r>
       <m:oMath>
         <m:r>
@@ -8804,13 +8355,8 @@
       <w:pPr>
         <w:pStyle w:val="FirstParagraph"/>
       </w:pPr>
-      <w:proofErr w:type="gramStart"/>
-      <w:r>
-        <w:t>pri</w:t>
-      </w:r>
-      <w:proofErr w:type="gramEnd"/>
-      <w:r>
-        <w:t xml:space="preserve"> uslovu </w:t>
+      <w:r>
+        <w:t xml:space="preserve">pri uslovu </w:t>
       </w:r>
       <m:oMath>
         <m:sSub>
@@ -8927,15 +8473,7 @@
         </m:d>
       </m:oMath>
       <w:r>
-        <w:t xml:space="preserve">. (Zahvaljujemo Pavlu Martinoviću </w:t>
-      </w:r>
-      <w:proofErr w:type="gramStart"/>
-      <w:r>
-        <w:t>na</w:t>
-      </w:r>
-      <w:proofErr w:type="gramEnd"/>
-      <w:r>
-        <w:t xml:space="preserve"> pomoći oko ovog dela dokaza.)</w:t>
+        <w:t>. (Zahvaljujemo Pavlu Martinoviću na pomoći oko ovog dela dokaza.)</w:t>
       </w:r>
       <w:r>
         <w:br/>
@@ -9034,13 +8572,8 @@
         </m:sSub>
       </m:oMath>
       <w:r>
-        <w:t xml:space="preserve"> dobijamo kvadratnu funkciju </w:t>
-      </w:r>
-      <w:proofErr w:type="gramStart"/>
-      <w:r>
-        <w:t xml:space="preserve">po </w:t>
-      </w:r>
-      <w:proofErr w:type="gramEnd"/>
+        <w:t xml:space="preserve"> dobijamo kvadratnu funkciju po </w:t>
+      </w:r>
       <m:oMath>
         <m:sSub>
           <m:sSubPr>
@@ -9441,15 +8974,7 @@
         </m:sSubSup>
       </m:oMath>
       <w:r>
-        <w:t xml:space="preserve"> pozitivan, njen grafik je konveksna parabola, </w:t>
-      </w:r>
-      <w:proofErr w:type="gramStart"/>
-      <w:r>
-        <w:t>te</w:t>
-      </w:r>
-      <w:proofErr w:type="gramEnd"/>
-      <w:r>
-        <w:t xml:space="preserve"> joj je na segmentu </w:t>
+        <w:t xml:space="preserve"> pozitivan, njen grafik je konveksna parabola, te joj je na segmentu </w:t>
       </w:r>
       <m:oMath>
         <m:d>
@@ -9473,15 +8998,7 @@
         </m:d>
       </m:oMath>
       <w:r>
-        <w:t xml:space="preserve"> maksimalna vrednost na jednom od krajeva segmenta, tj. </w:t>
-      </w:r>
-      <w:proofErr w:type="gramStart"/>
-      <w:r>
-        <w:t>maksimizuje</w:t>
-      </w:r>
-      <w:proofErr w:type="gramEnd"/>
-      <w:r>
-        <w:t xml:space="preserve"> se kada </w:t>
+        <w:t xml:space="preserve"> maksimalna vrednost na jednom od krajeva segmenta, tj. maksimizuje se kada </w:t>
       </w:r>
       <w:r>
         <w:lastRenderedPageBreak/>
@@ -9625,13 +9142,8 @@
         </m:sSub>
       </m:oMath>
       <w:r>
-        <w:t xml:space="preserve"> takođe treba biti ili 0 </w:t>
-      </w:r>
-      <w:proofErr w:type="gramStart"/>
-      <w:r>
-        <w:t xml:space="preserve">ili </w:t>
-      </w:r>
-      <w:proofErr w:type="gramEnd"/>
+        <w:t xml:space="preserve"> takođe treba biti ili 0 ili </w:t>
+      </w:r>
       <m:oMath>
         <m:r>
           <w:rPr>
@@ -10012,13 +9524,8 @@
         </m:r>
       </m:oMath>
       <w:r>
-        <w:t xml:space="preserve"> ima </w:t>
-      </w:r>
-      <w:proofErr w:type="gramStart"/>
-      <w:r>
-        <w:t xml:space="preserve">vrednost </w:t>
-      </w:r>
-      <w:proofErr w:type="gramEnd"/>
+        <w:t xml:space="preserve"> ima vrednost </w:t>
+      </w:r>
       <m:oMath>
         <m:r>
           <w:rPr>
@@ -10292,13 +9799,8 @@
         </m:r>
       </m:oMath>
       <w:r>
-        <w:t xml:space="preserve"> imaju konstantan zbir, prema nejednakosti između aritmetičke i geometrijske sredine, to se dešava kada </w:t>
-      </w:r>
-      <w:proofErr w:type="gramStart"/>
-      <w:r>
-        <w:t xml:space="preserve">je </w:t>
-      </w:r>
-      <w:proofErr w:type="gramEnd"/>
+        <w:t xml:space="preserve"> imaju konstantan zbir, prema nejednakosti između aritmetičke i geometrijske sredine, to se dešava kada je </w:t>
+      </w:r>
       <m:oMath>
         <m:r>
           <w:rPr>
@@ -10341,13 +9843,8 @@
         </m:r>
       </m:oMath>
       <w:r>
-        <w:t xml:space="preserve"> razlikuju za jedan. Stoga</w:t>
-      </w:r>
-      <w:proofErr w:type="gramStart"/>
-      <w:r>
-        <w:t xml:space="preserve">, </w:t>
-      </w:r>
-      <w:proofErr w:type="gramEnd"/>
+        <w:t xml:space="preserve"> razlikuju za jedan. Stoga, </w:t>
+      </w:r>
       <m:oMath>
         <m:r>
           <w:rPr>
@@ -10692,13 +10189,8 @@
       </w:pPr>
       <w:r>
         <w:br/>
-        <w:t xml:space="preserve">Pošto je stranica ovog simpleksa </w:t>
-      </w:r>
-      <w:proofErr w:type="gramStart"/>
-      <w:r>
-        <w:t xml:space="preserve">dužine </w:t>
-      </w:r>
-      <w:proofErr w:type="gramEnd"/>
+        <w:t xml:space="preserve">Pošto je stranica ovog simpleksa dužine </w:t>
+      </w:r>
       <m:oMath>
         <m:rad>
           <m:radPr>
@@ -10972,13 +10464,8 @@
         </m:r>
       </m:oMath>
       <w:r>
-        <w:t xml:space="preserve">-simpleks </w:t>
-      </w:r>
-      <w:proofErr w:type="gramStart"/>
-      <w:r>
-        <w:t xml:space="preserve">stranice </w:t>
-      </w:r>
-      <w:proofErr w:type="gramEnd"/>
+        <w:t xml:space="preserve">-simpleks stranice </w:t>
+      </w:r>
       <m:oMath>
         <m:rad>
           <m:radPr>
@@ -11103,15 +10590,7 @@
       </w:r>
       <w:r>
         <w:br/>
-        <w:t xml:space="preserve">Dodatno, ovaj simpleks je po konstrukciji minimalan, tj. </w:t>
-      </w:r>
-      <w:proofErr w:type="gramStart"/>
-      <w:r>
-        <w:t>svaki</w:t>
-      </w:r>
-      <w:proofErr w:type="gramEnd"/>
-      <w:r>
-        <w:t xml:space="preserve"> pravilan </w:t>
+        <w:t xml:space="preserve">Dodatno, ovaj simpleks je po konstrukciji minimalan, tj. svaki pravilan </w:t>
       </w:r>
       <m:oMath>
         <m:r>
@@ -11161,13 +10640,8 @@
       </w:pPr>
       <w:r>
         <w:lastRenderedPageBreak/>
-        <w:t xml:space="preserve">U sledećoj teoremi ćemo, koristeći prethodno dobijeni rezultat, konstruisati jedan izlazni put za jednog čoveka iz </w:t>
-      </w:r>
-      <w:proofErr w:type="gramStart"/>
-      <w:r>
-        <w:t xml:space="preserve">šume </w:t>
-      </w:r>
-      <w:proofErr w:type="gramEnd"/>
+        <w:t xml:space="preserve">U sledećoj teoremi ćemo, koristeći prethodno dobijeni rezultat, konstruisati jedan izlazni put za jednog čoveka iz šume </w:t>
+      </w:r>
       <m:oMath>
         <m:sSub>
           <m:sSubPr>
@@ -11553,30 +11027,14 @@
         <w:t>između</w:t>
       </w:r>
       <w:r>
-        <w:t xml:space="preserve"> posmatranih potprostora, tj. </w:t>
-      </w:r>
-      <w:proofErr w:type="gramStart"/>
-      <w:r>
-        <w:t>rub</w:t>
-      </w:r>
-      <w:proofErr w:type="gramEnd"/>
-      <w:r>
-        <w:t xml:space="preserve"> šume seče simpleks, kako god ga postavili unutar nje.</w:t>
+        <w:t xml:space="preserve"> posmatranih potprostora, tj. rub šume seče simpleks, kako god ga postavili unutar nje.</w:t>
       </w:r>
       <w:r>
         <w:br/>
       </w:r>
       <w:r>
         <w:br/>
-        <w:t xml:space="preserve">Posmatrani put je neprekidan i njegov konveksni omotač je baš ovaj simpleks. Zato što posmatrani simpleks izlazi iz ove šume, tj. </w:t>
-      </w:r>
-      <w:proofErr w:type="gramStart"/>
-      <w:r>
-        <w:t>jedan</w:t>
-      </w:r>
-      <w:proofErr w:type="gramEnd"/>
-      <w:r>
-        <w:t xml:space="preserve"> od ova dva </w:t>
+        <w:t xml:space="preserve">Posmatrani put je neprekidan i njegov konveksni omotač je baš ovaj simpleks. Zato što posmatrani simpleks izlazi iz ove šume, tj. jedan od ova dva </w:t>
       </w:r>
       <m:oMath>
         <m:d>
@@ -12040,13 +11498,8 @@
         </m:r>
       </m:oMath>
       <w:r>
-        <w:t xml:space="preserve"> ljudi iz </w:t>
-      </w:r>
-      <w:proofErr w:type="gramStart"/>
-      <w:r>
-        <w:t xml:space="preserve">šume </w:t>
-      </w:r>
-      <w:proofErr w:type="gramEnd"/>
+        <w:t xml:space="preserve"> ljudi iz šume </w:t>
+      </w:r>
       <m:oMath>
         <m:sSub>
           <m:sSubPr>
@@ -12117,15 +11570,7 @@
         </m:r>
       </m:oMath>
       <w:r>
-        <w:t xml:space="preserve"> duži </w:t>
-      </w:r>
-      <w:proofErr w:type="gramStart"/>
-      <w:r>
-        <w:t>od</w:t>
-      </w:r>
-      <w:proofErr w:type="gramEnd"/>
-      <w:r>
-        <w:t xml:space="preserve"> centra do svih temena pravilnog </w:t>
+        <w:t xml:space="preserve"> duži od centra do svih temena pravilnog </w:t>
       </w:r>
       <m:oMath>
         <m:r>
@@ -12455,15 +11900,7 @@
         </m:r>
       </m:oMath>
       <w:r>
-        <w:t xml:space="preserve"> ljudi ide od centra posmatranog simpleksa do nekog od njegovih temena, tako da do svakog temena ide tačno jedan čovek, konveksni omotač skupa ovih puteva je baš taj simpleks. Pošto barem jedan </w:t>
-      </w:r>
-      <w:proofErr w:type="gramStart"/>
-      <w:r>
-        <w:t>od</w:t>
-      </w:r>
-      <w:proofErr w:type="gramEnd"/>
-      <w:r>
-        <w:t xml:space="preserve"> posmatranih </w:t>
+        <w:t xml:space="preserve"> ljudi ide od centra posmatranog simpleksa do nekog od njegovih temena, tako da do svakog temena ide tačno jedan čovek, konveksni omotač skupa ovih puteva je baš taj simpleks. Pošto barem jedan od posmatranih </w:t>
       </w:r>
       <m:oMath>
         <m:d>
@@ -12493,15 +11930,7 @@
       <w:r>
         <w:lastRenderedPageBreak/>
         <w:br/>
-        <w:t xml:space="preserve">Odnos između rastojanja centra simpleksa i temena </w:t>
-      </w:r>
-      <w:proofErr w:type="gramStart"/>
-      <w:r>
-        <w:t>sa</w:t>
-      </w:r>
-      <w:proofErr w:type="gramEnd"/>
-      <w:r>
-        <w:t xml:space="preserve"> dužinom ivice je:</w:t>
+        <w:t>Odnos između rastojanja centra simpleksa i temena sa dužinom ivice je:</w:t>
       </w:r>
     </w:p>
     <w:p>
@@ -12901,15 +12330,7 @@
         </m:rad>
       </m:oMath>
       <w:r>
-        <w:t xml:space="preserve"> dato </w:t>
-      </w:r>
-      <w:proofErr w:type="gramStart"/>
-      <w:r>
-        <w:t>sa</w:t>
-      </w:r>
-      <w:proofErr w:type="gramEnd"/>
-      <w:r>
-        <w:t>:</w:t>
+        <w:t xml:space="preserve"> dato sa:</w:t>
       </w:r>
       <w:r>
         <w:br/>
@@ -13107,13 +12528,8 @@
         </m:r>
       </m:oMath>
       <w:r>
-        <w:t xml:space="preserve"> ljudi koji kreću iz centra ovog simpleksa ima put </w:t>
-      </w:r>
-      <w:proofErr w:type="gramStart"/>
-      <w:r>
-        <w:t xml:space="preserve">dužine </w:t>
-      </w:r>
-      <w:proofErr w:type="gramEnd"/>
+        <w:t xml:space="preserve"> ljudi koji kreću iz centra ovog simpleksa ima put dužine </w:t>
+      </w:r>
       <m:oMath>
         <m:r>
           <w:rPr>
@@ -13968,23 +13384,7 @@
         </m:r>
       </m:oMath>
       <w:r>
-        <w:t xml:space="preserve"> ljudi, funkcija </w:t>
-      </w:r>
-      <w:proofErr w:type="gramStart"/>
-      <w:r>
-        <w:t>,,ide</w:t>
-      </w:r>
-      <w:proofErr w:type="gramEnd"/>
-      <w:r>
-        <w:t xml:space="preserve">" kao da kreće iz krajnje tačke za prvog čoveka, zatim ,,ide" do početne tačke. Zatim </w:t>
-      </w:r>
-      <w:proofErr w:type="gramStart"/>
-      <w:r>
-        <w:t>,,ide</w:t>
-      </w:r>
-      <w:proofErr w:type="gramEnd"/>
-      <w:r>
-        <w:t xml:space="preserve">" do krajnje tačke drugog, pa nazad do početne, analogno i za sve do </w:t>
+        <w:t xml:space="preserve"> ljudi, funkcija ,,ide" kao da kreće iz krajnje tačke za prvog čoveka, zatim ,,ide" do početne tačke. Zatim ,,ide" do krajnje tačke drugog, pa nazad do početne, analogno i za sve do </w:t>
       </w:r>
       <m:oMath>
         <m:d>
@@ -14006,15 +13406,7 @@
         </m:d>
       </m:oMath>
       <w:r>
-        <w:t xml:space="preserve">-vog čoveka. Nakon ovoga se funkcija opet </w:t>
-      </w:r>
-      <w:proofErr w:type="gramStart"/>
-      <w:r>
-        <w:t>,,nalazi</w:t>
-      </w:r>
-      <w:proofErr w:type="gramEnd"/>
-      <w:r>
-        <w:t xml:space="preserve">" u početnoj tački i iz nje ,,ide" do krajnje tačke puta za </w:t>
+        <w:t xml:space="preserve">-vog čoveka. Nakon ovoga se funkcija opet ,,nalazi" u početnoj tački i iz nje ,,ide" do krajnje tačke puta za </w:t>
       </w:r>
       <m:oMath>
         <m:r>
@@ -14118,13 +13510,8 @@
         </m:sSub>
       </m:oMath>
       <w:r>
-        <w:t xml:space="preserve"> redom dužine </w:t>
-      </w:r>
-      <w:proofErr w:type="gramStart"/>
-      <w:r>
-        <w:t xml:space="preserve">krivih </w:t>
-      </w:r>
-      <w:proofErr w:type="gramEnd"/>
+        <w:t xml:space="preserve"> redom dužine krivih </w:t>
+      </w:r>
       <m:oMath>
         <m:sSub>
           <m:sSubPr>
@@ -14412,15 +13799,7 @@
         </m:r>
       </m:oMath>
       <w:r>
-        <w:t xml:space="preserve"> definisanu </w:t>
-      </w:r>
-      <w:proofErr w:type="gramStart"/>
-      <w:r>
-        <w:t>sa</w:t>
-      </w:r>
-      <w:proofErr w:type="gramEnd"/>
-      <w:r>
-        <w:t>:</w:t>
+        <w:t xml:space="preserve"> definisanu sa:</w:t>
       </w:r>
     </w:p>
     <w:p>
@@ -14884,13 +14263,8 @@
         </m:r>
       </m:oMath>
       <w:r>
-        <w:t xml:space="preserve"> ljudi, put svakog čoveka je neprekidna funkcija i </w:t>
-      </w:r>
-      <w:proofErr w:type="gramStart"/>
-      <w:r>
-        <w:t xml:space="preserve">važi </w:t>
-      </w:r>
-      <w:proofErr w:type="gramEnd"/>
+        <w:t xml:space="preserve"> ljudi, put svakog čoveka je neprekidna funkcija i važi </w:t>
+      </w:r>
       <m:oMath>
         <m:sSub>
           <m:sSubPr>
@@ -15198,15 +14572,7 @@
         </m:r>
       </m:oMath>
       <w:r>
-        <w:t xml:space="preserve"> je neprekidna funkcija, </w:t>
-      </w:r>
-      <w:proofErr w:type="gramStart"/>
-      <w:r>
-        <w:t>te</w:t>
-      </w:r>
-      <w:proofErr w:type="gramEnd"/>
-      <w:r>
-        <w:t xml:space="preserve"> možemo na nju primeniti </w:t>
+        <w:t xml:space="preserve"> je neprekidna funkcija, te možemo na nju primeniti </w:t>
       </w:r>
       <w:r>
         <w:t>Teoremu 1</w:t>
@@ -15223,13 +14589,8 @@
         </m:r>
       </m:oMath>
       <w:r>
-        <w:t xml:space="preserve"> </w:t>
-      </w:r>
-      <w:proofErr w:type="gramStart"/>
-      <w:r>
-        <w:t xml:space="preserve">zapravo </w:t>
-      </w:r>
-      <w:proofErr w:type="gramEnd"/>
+        <w:t xml:space="preserve"> zapravo </w:t>
+      </w:r>
       <m:oMath>
         <m:sSub>
           <m:sSubPr>
@@ -15654,15 +15015,7 @@
         </m:r>
       </m:oMath>
       <w:r>
-        <w:t xml:space="preserve"> ljudi data </w:t>
-      </w:r>
-      <w:proofErr w:type="gramStart"/>
-      <w:r>
-        <w:t>sa</w:t>
-      </w:r>
-      <w:proofErr w:type="gramEnd"/>
-      <w:r>
-        <w:t xml:space="preserve"> </w:t>
+        <w:t xml:space="preserve"> ljudi data sa </w:t>
       </w:r>
       <m:oMath>
         <m:sSub>
@@ -16371,15 +15724,7 @@
         </m:sSup>
       </m:oMath>
       <w:r>
-        <w:t xml:space="preserve"> ograničene </w:t>
-      </w:r>
-      <w:proofErr w:type="gramStart"/>
-      <w:r>
-        <w:t>sa</w:t>
-      </w:r>
-      <w:proofErr w:type="gramEnd"/>
-      <w:r>
-        <w:t xml:space="preserve"> dve paralelne prave na udaljenosti 1. Ovo je uopštenje koje nastaje interpretacijom ove šume kao prostora ograničenog hiperravnima u nekom prostoru i u slučaju </w:t>
+        <w:t xml:space="preserve"> ograničene sa dve paralelne prave na udaljenosti 1. Ovo je uopštenje koje nastaje interpretacijom ove šume kao prostora ograničenog hiperravnima u nekom prostoru i u slučaju </w:t>
       </w:r>
       <m:oMath>
         <m:sSup>
@@ -16409,15 +15754,7 @@
         </m:sSup>
       </m:oMath>
       <w:r>
-        <w:t xml:space="preserve"> je to jedina takva šuma koju ima smisla posmatrati. U prostorima viših dimenzija </w:t>
-      </w:r>
-      <w:proofErr w:type="gramStart"/>
-      <w:r>
-        <w:t>od</w:t>
-      </w:r>
-      <w:proofErr w:type="gramEnd"/>
-      <w:r>
-        <w:t xml:space="preserve"> </w:t>
+        <w:t xml:space="preserve"> je to jedina takva šuma koju ima smisla posmatrati. U prostorima viših dimenzija od </w:t>
       </w:r>
       <m:oMath>
         <m:sSup>
@@ -16655,13 +15992,8 @@
         </m:sSup>
       </m:oMath>
       <w:r>
-        <w:t xml:space="preserve"> je ista kao najkraća izlazna putanja iz trake </w:t>
-      </w:r>
-      <w:proofErr w:type="gramStart"/>
-      <w:r>
-        <w:t xml:space="preserve">u </w:t>
-      </w:r>
-      <w:proofErr w:type="gramEnd"/>
+        <w:t xml:space="preserve"> je ista kao najkraća izlazna putanja iz trake u </w:t>
+      </w:r>
       <m:oMath>
         <m:sSup>
           <m:sSupPr>
@@ -16704,15 +16036,7 @@
         <w:t>Dokaz.</w:t>
       </w:r>
       <w:r>
-        <w:t xml:space="preserve"> Pokažimo da za svaki izlazni put u </w:t>
-      </w:r>
-      <w:proofErr w:type="gramStart"/>
-      <w:r>
-        <w:t>traci</w:t>
-      </w:r>
-      <w:proofErr w:type="gramEnd"/>
-      <w:r>
-        <w:t xml:space="preserve"> u </w:t>
+        <w:t xml:space="preserve"> Pokažimo da za svaki izlazni put u traci u </w:t>
       </w:r>
       <m:oMath>
         <m:d>
@@ -16787,15 +16111,7 @@
         </m:d>
       </m:oMath>
       <w:r>
-        <w:t xml:space="preserve">-voj dimenziji i pretpostavimo da je on </w:t>
-      </w:r>
-      <w:proofErr w:type="gramStart"/>
-      <w:r>
-        <w:t>ceo u</w:t>
-      </w:r>
-      <w:proofErr w:type="gramEnd"/>
-      <w:r>
-        <w:t xml:space="preserve"> unutrašnjosti naše </w:t>
+        <w:t xml:space="preserve">-voj dimenziji i pretpostavimo da je on ceo u unutrašnjosti naše </w:t>
       </w:r>
       <m:oMath>
         <m:r>
@@ -16847,15 +16163,7 @@
         </m:sSup>
       </m:oMath>
       <w:r>
-        <w:t xml:space="preserve"> prostor </w:t>
-      </w:r>
-      <w:proofErr w:type="gramStart"/>
-      <w:r>
-        <w:t>na</w:t>
-      </w:r>
-      <w:proofErr w:type="gramEnd"/>
-      <w:r>
-        <w:t xml:space="preserve"> </w:t>
+        <w:t xml:space="preserve"> prostor na </w:t>
       </w:r>
       <m:oMath>
         <m:sSup>
@@ -16896,13 +16204,8 @@
         </m:r>
       </m:oMath>
       <w:r>
-        <w:t xml:space="preserve">-traka se projektuje na neki objekat širine ne manje od 1; stoga, posmatrani put bi se mogao smestiti u neku traku širine 1 u </w:t>
-      </w:r>
-      <w:proofErr w:type="gramStart"/>
-      <w:r>
-        <w:t xml:space="preserve">prostoru </w:t>
-      </w:r>
-      <w:proofErr w:type="gramEnd"/>
+        <w:t xml:space="preserve">-traka se projektuje na neki objekat širine ne manje od 1; stoga, posmatrani put bi se mogao smestiti u neku traku širine 1 u prostoru </w:t>
+      </w:r>
       <m:oMath>
         <m:sSup>
           <m:sSupPr>
@@ -17025,13 +16328,8 @@
         </m:acc>
       </m:oMath>
       <w:r>
-        <w:t xml:space="preserve"> proizvoljan jedinični vektor ortogonalan </w:t>
-      </w:r>
-      <w:proofErr w:type="gramStart"/>
-      <w:r>
-        <w:t xml:space="preserve">na </w:t>
-      </w:r>
-      <w:proofErr w:type="gramEnd"/>
+        <w:t xml:space="preserve"> proizvoljan jedinični vektor ortogonalan na </w:t>
+      </w:r>
       <m:oMath>
         <m:r>
           <w:rPr>
@@ -17302,15 +16600,7 @@
         </m:r>
       </m:oMath>
       <w:r>
-        <w:t xml:space="preserve">-trake </w:t>
-      </w:r>
-      <w:proofErr w:type="gramStart"/>
-      <w:r>
-        <w:t>na</w:t>
-      </w:r>
-      <w:proofErr w:type="gramEnd"/>
-      <w:r>
-        <w:t xml:space="preserve"> odgovarajući </w:t>
+        <w:t xml:space="preserve">-trake na odgovarajući </w:t>
       </w:r>
       <m:oMath>
         <m:d>
@@ -17343,15 +16633,7 @@
         </m:r>
       </m:oMath>
       <w:r>
-        <w:t xml:space="preserve">-trake, on bi se </w:t>
-      </w:r>
-      <w:proofErr w:type="gramStart"/>
-      <w:r>
-        <w:t>na</w:t>
-      </w:r>
-      <w:proofErr w:type="gramEnd"/>
-      <w:r>
-        <w:t xml:space="preserve"> ovaj način projektovao na put iste ili još manje dužine koji bi bio izlazni put za traku u </w:t>
+        <w:t xml:space="preserve">-trake, on bi se na ovaj način projektovao na put iste ili još manje dužine koji bi bio izlazni put za traku u </w:t>
       </w:r>
       <m:oMath>
         <m:d>
@@ -17426,15 +16708,7 @@
         </m:sSup>
       </m:oMath>
       <w:r>
-        <w:t xml:space="preserve"> </w:t>
-      </w:r>
-      <w:proofErr w:type="gramStart"/>
-      <w:r>
-        <w:t>sa</w:t>
-      </w:r>
-      <w:proofErr w:type="gramEnd"/>
-      <w:r>
-        <w:t xml:space="preserve"> proizvoljnim brojem ljudi</w:t>
+        <w:t xml:space="preserve"> sa proizvoljnim brojem ljudi</w:t>
       </w:r>
       <w:bookmarkEnd w:id="7"/>
     </w:p>
@@ -17448,39 +16722,15 @@
         <w:pStyle w:val="FirstParagraph"/>
       </w:pPr>
       <w:r>
-        <w:t xml:space="preserve">U ovom odeljku se bavimo restrikcijom problema </w:t>
-      </w:r>
-      <w:proofErr w:type="gramStart"/>
-      <w:r>
-        <w:t>na</w:t>
-      </w:r>
-      <w:proofErr w:type="gramEnd"/>
-      <w:r>
-        <w:t xml:space="preserve"> ravan.</w:t>
+        <w:t>U ovom odeljku se bavimo restrikcijom problema na ravan.</w:t>
       </w:r>
       <w:r>
         <w:br/>
-        <w:t xml:space="preserve">Prvo ćemo pokazati pomoćno tvrenje koje važi nezavisno </w:t>
-      </w:r>
-      <w:proofErr w:type="gramStart"/>
-      <w:r>
-        <w:t>od</w:t>
-      </w:r>
-      <w:proofErr w:type="gramEnd"/>
-      <w:r>
-        <w:t xml:space="preserve"> dimenzije prostora i tvrdi da je problem pronalaženja najkraćeg puta za jednu i za dve osobe ekvivalentan.</w:t>
+        <w:t>Prvo ćemo pokazati pomoćno tvrenje koje važi nezavisno od dimenzije prostora i tvrdi da je problem pronalaženja najkraćeg puta za jednu i za dve osobe ekvivalentan.</w:t>
       </w:r>
       <w:r>
         <w:br/>
-        <w:t xml:space="preserve">Zatim pokazujemo da je pri restrikciji konveksnog omotača puta </w:t>
-      </w:r>
-      <w:proofErr w:type="gramStart"/>
-      <w:r>
-        <w:t>na</w:t>
-      </w:r>
-      <w:proofErr w:type="gramEnd"/>
-      <w:r>
-        <w:t xml:space="preserve"> trougao, najkraći izlazni put iz trake u ravni dužine 2, nezavisno od broja ljudi. Pri tome, put za dva čoveka dobijen konstrukcijom iz </w:t>
+        <w:t xml:space="preserve">Zatim pokazujemo da je pri restrikciji konveksnog omotača puta na trougao, najkraći izlazni put iz trake u ravni dužine 2, nezavisno od broja ljudi. Pri tome, put za dva čoveka dobijen konstrukcijom iz </w:t>
       </w:r>
       <w:r>
         <w:t>Teoreme 3</w:t>
@@ -17695,13 +16945,8 @@
         <w:t>:</w:t>
       </w:r>
       <w:r>
-        <w:t xml:space="preserve"> Geometrijska medijana skupa </w:t>
-      </w:r>
-      <w:proofErr w:type="gramStart"/>
-      <w:r>
-        <w:t xml:space="preserve">tačaka </w:t>
-      </w:r>
-      <w:proofErr w:type="gramEnd"/>
+        <w:t xml:space="preserve"> Geometrijska medijana skupa tačaka </w:t>
+      </w:r>
       <m:oMath>
         <m:r>
           <w:rPr>
@@ -18069,13 +17314,8 @@
       <w:pPr>
         <w:pStyle w:val="FirstParagraph"/>
       </w:pPr>
-      <w:proofErr w:type="gramStart"/>
-      <w:r>
-        <w:t>gde</w:t>
-      </w:r>
-      <w:proofErr w:type="gramEnd"/>
-      <w:r>
-        <w:t xml:space="preserve"> je za </w:t>
+      <w:r>
+        <w:t xml:space="preserve">gde je za </w:t>
       </w:r>
       <m:oMath>
         <m:r>
@@ -18356,13 +17596,8 @@
         </m:r>
       </m:oMath>
       <w:r>
-        <w:t xml:space="preserve"> jedan od uglova veći </w:t>
-      </w:r>
-      <w:proofErr w:type="gramStart"/>
-      <w:r>
-        <w:t xml:space="preserve">od </w:t>
-      </w:r>
-      <w:proofErr w:type="gramEnd"/>
+        <w:t xml:space="preserve"> jedan od uglova veći od </w:t>
+      </w:r>
       <m:oMath>
         <m:sSup>
           <m:sSupPr>
@@ -18572,13 +17807,8 @@
         </m:sSub>
       </m:oMath>
       <w:r>
-        <w:t xml:space="preserve"> čiji je konveksni omotač trougao koji ima </w:t>
-      </w:r>
-      <w:proofErr w:type="gramStart"/>
-      <w:r>
-        <w:t xml:space="preserve">dužinu </w:t>
-      </w:r>
-      <w:proofErr w:type="gramEnd"/>
+        <w:t xml:space="preserve"> čiji je konveksni omotač trougao koji ima dužinu </w:t>
+      </w:r>
       <m:oMath>
         <m:r>
           <w:rPr>
@@ -18588,15 +17818,7 @@
         </m:r>
       </m:oMath>
       <w:r>
-        <w:t xml:space="preserve">. Tačnije, to je put za troje ljudi koji kreću iz centra jednakostraničnog trougla i svaki čovek ide ka jednom </w:t>
-      </w:r>
-      <w:proofErr w:type="gramStart"/>
-      <w:r>
-        <w:t>od</w:t>
-      </w:r>
-      <w:proofErr w:type="gramEnd"/>
-      <w:r>
-        <w:t xml:space="preserve"> temena.</w:t>
+        <w:t>. Tačnije, to je put za troje ljudi koji kreću iz centra jednakostraničnog trougla i svaki čovek ide ka jednom od temena.</w:t>
       </w:r>
     </w:p>
     <w:p>
@@ -18632,13 +17854,8 @@
         </m:r>
       </m:oMath>
       <w:r>
-        <w:t xml:space="preserve"> (</w:t>
-      </w:r>
-      <w:proofErr w:type="gramStart"/>
-      <w:r>
-        <w:t xml:space="preserve">unutar </w:t>
-      </w:r>
-      <w:proofErr w:type="gramEnd"/>
+        <w:t xml:space="preserve"> (unutar </w:t>
+      </w:r>
       <m:oMath>
         <m:r>
           <w:rPr>
@@ -18659,13 +17876,8 @@
         </m:r>
       </m:oMath>
       <w:r>
-        <w:t xml:space="preserve"> svakako moraju da u nekom trenutku prou i kroz </w:t>
-      </w:r>
-      <w:proofErr w:type="gramStart"/>
-      <w:r>
-        <w:t xml:space="preserve">tačku </w:t>
-      </w:r>
-      <w:proofErr w:type="gramEnd"/>
+        <w:t xml:space="preserve"> svakako moraju da u nekom trenutku prou i kroz tačku </w:t>
+      </w:r>
       <m:oMath>
         <m:r>
           <w:rPr>
@@ -18708,15 +17920,7 @@
         </m:r>
       </m:oMath>
       <w:r>
-        <w:t xml:space="preserve"> kretalo više </w:t>
-      </w:r>
-      <w:proofErr w:type="gramStart"/>
-      <w:r>
-        <w:t>od</w:t>
-      </w:r>
-      <w:proofErr w:type="gramEnd"/>
-      <w:r>
-        <w:t xml:space="preserve"> 3 osobe, svakako neka tri čoveka (ili manje) od njih moraju da prou kroz ova tri temena trougla, a ostali nikako ne doprinose obliku konveksnog omotača. Stoga, optimalno je da krene najviše tri osobe.</w:t>
+        <w:t xml:space="preserve"> kretalo više od 3 osobe, svakako neka tri čoveka (ili manje) od njih moraju da prou kroz ova tri temena trougla, a ostali nikako ne doprinose obliku konveksnog omotača. Stoga, optimalno je da krene najviše tri osobe.</w:t>
       </w:r>
       <w:r>
         <w:br/>
@@ -18734,13 +17938,8 @@
         </m:r>
       </m:oMath>
       <w:r>
-        <w:t xml:space="preserve"> važi da su mu svi uglovi ne veći </w:t>
-      </w:r>
-      <w:proofErr w:type="gramStart"/>
-      <w:r>
-        <w:t xml:space="preserve">od </w:t>
-      </w:r>
-      <w:proofErr w:type="gramEnd"/>
+        <w:t xml:space="preserve"> važi da su mu svi uglovi ne veći od </w:t>
+      </w:r>
       <m:oMath>
         <m:sSup>
           <m:sSupPr>
@@ -18799,23 +17998,7 @@
         </m:sSup>
       </m:oMath>
       <w:r>
-        <w:t xml:space="preserve">. Put koji obrazuje troje ljudi koji kreću iz Toričelijeve tačke i svaki ide do jednog temena je kraći </w:t>
-      </w:r>
-      <w:proofErr w:type="gramStart"/>
-      <w:r>
-        <w:t>od</w:t>
-      </w:r>
-      <w:proofErr w:type="gramEnd"/>
-      <w:r>
-        <w:t xml:space="preserve"> bilo kog puta za jednog čoveka, jer bi taj put morao da proe kroz sva temena, tj. </w:t>
-      </w:r>
-      <w:proofErr w:type="gramStart"/>
-      <w:r>
-        <w:t>najkraći</w:t>
-      </w:r>
-      <w:proofErr w:type="gramEnd"/>
-      <w:r>
-        <w:t xml:space="preserve"> put za jednog čoveka bi bio sačinjen od dve najkraće stranice, što je duže od puta iz Toričelijeve tačke (po definiciji geometrijske medijane).</w:t>
+        <w:t>. Put koji obrazuje troje ljudi koji kreću iz Toričelijeve tačke i svaki ide do jednog temena je kraći od bilo kog puta za jednog čoveka, jer bi taj put morao da proe kroz sva temena, tj. najkraći put za jednog čoveka bi bio sačinjen od dve najkraće stranice, što je duže od puta iz Toričelijeve tačke (po definiciji geometrijske medijane).</w:t>
       </w:r>
       <w:r>
         <w:br/>
@@ -18833,13 +18016,8 @@
         </m:r>
       </m:oMath>
       <w:r>
-        <w:t xml:space="preserve"> Toričelijeva </w:t>
-      </w:r>
-      <w:proofErr w:type="gramStart"/>
-      <w:r>
-        <w:t xml:space="preserve">tačka </w:t>
-      </w:r>
-      <w:proofErr w:type="gramEnd"/>
+        <w:t xml:space="preserve"> Toričelijeva tačka </w:t>
+      </w:r>
       <m:oMath>
         <m:r>
           <w:rPr>
@@ -18952,13 +18130,8 @@
         </m:r>
       </m:oMath>
       <w:r>
-        <w:t xml:space="preserve"> i neka </w:t>
-      </w:r>
-      <w:proofErr w:type="gramStart"/>
-      <w:r>
-        <w:t xml:space="preserve">je </w:t>
-      </w:r>
-      <w:proofErr w:type="gramEnd"/>
+        <w:t xml:space="preserve"> i neka je </w:t>
+      </w:r>
       <m:oMath>
         <m:r>
           <w:rPr>
@@ -18968,13 +18141,8 @@
         </m:r>
       </m:oMath>
       <w:r>
-        <w:t xml:space="preserve">. Da bi put sa ovim konveksnim omotačem bio izlazni </w:t>
-      </w:r>
-      <w:proofErr w:type="gramStart"/>
-      <w:r>
-        <w:t xml:space="preserve">iz </w:t>
-      </w:r>
-      <w:proofErr w:type="gramEnd"/>
+        <w:t xml:space="preserve">. Da bi put sa ovim konveksnim omotačem bio izlazni iz </w:t>
+      </w:r>
       <m:oMath>
         <m:sSub>
           <m:sSubPr>
@@ -19374,13 +18542,8 @@
         </m:r>
       </m:oMath>
       <w:r>
-        <w:t xml:space="preserve"> ako </w:t>
-      </w:r>
-      <w:proofErr w:type="gramStart"/>
-      <w:r>
-        <w:t xml:space="preserve">fiksiramo </w:t>
-      </w:r>
-      <w:proofErr w:type="gramEnd"/>
+        <w:t xml:space="preserve"> ako fiksiramo </w:t>
+      </w:r>
       <m:oMath>
         <m:r>
           <w:rPr>
@@ -19408,13 +18571,8 @@
       </w:r>
       <w:r>
         <w:br/>
-        <w:t xml:space="preserve">Bez umanjenja opštosti, neka </w:t>
-      </w:r>
-      <w:proofErr w:type="gramStart"/>
-      <w:r>
-        <w:t xml:space="preserve">je </w:t>
-      </w:r>
-      <w:proofErr w:type="gramEnd"/>
+        <w:t xml:space="preserve">Bez umanjenja opštosti, neka je </w:t>
+      </w:r>
       <m:oMath>
         <m:sSub>
           <m:sSubPr>
@@ -20053,15 +19211,7 @@
         <w:pStyle w:val="FirstParagraph"/>
       </w:pPr>
       <w:r>
-        <w:t xml:space="preserve">Kosinusna teorema primenjena </w:t>
-      </w:r>
-      <w:proofErr w:type="gramStart"/>
-      <w:r>
-        <w:t>na</w:t>
-      </w:r>
-      <w:proofErr w:type="gramEnd"/>
-      <w:r>
-        <w:t xml:space="preserve"> </w:t>
+        <w:t xml:space="preserve">Kosinusna teorema primenjena na </w:t>
       </w:r>
       <m:oMath>
         <m:r>
@@ -20335,13 +19485,8 @@
         </m:sSub>
       </m:oMath>
       <w:r>
-        <w:t xml:space="preserve"> dobijamo izraz koji treba maksimizovati pri </w:t>
-      </w:r>
-      <w:proofErr w:type="gramStart"/>
-      <w:r>
-        <w:t xml:space="preserve">uslovu </w:t>
-      </w:r>
-      <w:proofErr w:type="gramEnd"/>
+        <w:t xml:space="preserve"> dobijamo izraz koji treba maksimizovati pri uslovu </w:t>
+      </w:r>
       <m:oMath>
         <m:r>
           <w:rPr>
@@ -20712,15 +19857,7 @@
         </m:r>
       </m:oMath>
       <w:r>
-        <w:t xml:space="preserve"> i ovi brojevi predstavljaju dužine, tj. </w:t>
-      </w:r>
-      <w:proofErr w:type="gramStart"/>
-      <w:r>
-        <w:t>nenegativni</w:t>
-      </w:r>
-      <w:proofErr w:type="gramEnd"/>
-      <w:r>
-        <w:t xml:space="preserve"> su, prema nejednakosti između aritmetičke i geometrijske sredine važi:</w:t>
+        <w:t xml:space="preserve"> i ovi brojevi predstavljaju dužine, tj. nenegativni su, prema nejednakosti između aritmetičke i geometrijske sredine važi:</w:t>
       </w:r>
     </w:p>
     <w:p>
@@ -21108,13 +20245,8 @@
       <w:pPr>
         <w:pStyle w:val="FirstParagraph"/>
       </w:pPr>
-      <w:proofErr w:type="gramStart"/>
-      <w:r>
-        <w:t>tj</w:t>
-      </w:r>
-      <w:proofErr w:type="gramEnd"/>
-      <w:r>
-        <w:t xml:space="preserve">. </w:t>
+      <w:r>
+        <w:t xml:space="preserve">tj. </w:t>
       </w:r>
       <m:oMath>
         <m:r>
@@ -21165,13 +20297,8 @@
         </m:r>
       </m:oMath>
       <w:r>
-        <w:t xml:space="preserve"> veći </w:t>
-      </w:r>
-      <w:proofErr w:type="gramStart"/>
-      <w:r>
-        <w:t xml:space="preserve">od </w:t>
-      </w:r>
-      <w:proofErr w:type="gramEnd"/>
+        <w:t xml:space="preserve"> veći od </w:t>
+      </w:r>
       <m:oMath>
         <m:sSup>
           <m:sSupPr>
@@ -21292,13 +20419,8 @@
         </m:sSub>
       </m:oMath>
       <w:r>
-        <w:t xml:space="preserve"> </w:t>
-      </w:r>
-      <w:proofErr w:type="gramStart"/>
-      <w:r>
-        <w:t xml:space="preserve">važi </w:t>
-      </w:r>
-      <w:proofErr w:type="gramEnd"/>
+        <w:t xml:space="preserve"> važi </w:t>
+      </w:r>
       <m:oMath>
         <m:r>
           <w:rPr>
@@ -21370,15 +20492,7 @@
         </m:sSub>
       </m:oMath>
       <w:r>
-        <w:t xml:space="preserve"> da su sve visine ovog trougla dužine barem 1, tj. </w:t>
-      </w:r>
-      <w:proofErr w:type="gramStart"/>
-      <w:r>
-        <w:t>da</w:t>
-      </w:r>
-      <w:proofErr w:type="gramEnd"/>
-      <w:r>
-        <w:t xml:space="preserve"> je </w:t>
+        <w:t xml:space="preserve"> da su sve visine ovog trougla dužine barem 1, tj. da je </w:t>
       </w:r>
       <m:oMath>
         <m:sSub>
@@ -21496,13 +20610,8 @@
       </w:pPr>
       <w:r>
         <w:br/>
-        <w:t xml:space="preserve">Pošto </w:t>
-      </w:r>
-      <w:proofErr w:type="gramStart"/>
-      <w:r>
-        <w:t xml:space="preserve">je </w:t>
-      </w:r>
-      <w:proofErr w:type="gramEnd"/>
+        <w:t xml:space="preserve">Pošto je </w:t>
+      </w:r>
       <m:oMath>
         <m:r>
           <w:rPr>
@@ -21636,13 +20745,8 @@
         </m:f>
       </m:oMath>
       <w:r>
-        <w:t xml:space="preserve">, mora </w:t>
-      </w:r>
-      <w:proofErr w:type="gramStart"/>
-      <w:r>
-        <w:t xml:space="preserve">važiti </w:t>
-      </w:r>
-      <w:proofErr w:type="gramEnd"/>
+        <w:t xml:space="preserve">, mora važiti </w:t>
+      </w:r>
       <m:oMath>
         <m:r>
           <w:rPr>
@@ -21706,15 +20810,7 @@
         <w:t>đ</w:t>
       </w:r>
       <w:r>
-        <w:t xml:space="preserve">enjem i ispitivanjem modifikacije Belmanovog problema izlaska iz šume, </w:t>
-      </w:r>
-      <w:proofErr w:type="gramStart"/>
-      <w:r>
-        <w:t>sa</w:t>
-      </w:r>
-      <w:proofErr w:type="gramEnd"/>
-      <w:r>
-        <w:t xml:space="preserve"> akcentom na krive u </w:t>
+        <w:t xml:space="preserve">enjem i ispitivanjem modifikacije Belmanovog problema izlaska iz šume, sa akcentom na krive u </w:t>
       </w:r>
       <m:oMath>
         <m:sSup>
@@ -21820,13 +20916,8 @@
         </m:r>
       </m:oMath>
       <w:r>
-        <w:t xml:space="preserve"> ljudi, </w:t>
-      </w:r>
-      <w:proofErr w:type="gramStart"/>
-      <w:r>
-        <w:t xml:space="preserve">kada </w:t>
-      </w:r>
-      <w:proofErr w:type="gramEnd"/>
+        <w:t xml:space="preserve"> ljudi, kada </w:t>
+      </w:r>
       <m:oMath>
         <m:r>
           <w:rPr>
@@ -21836,18 +20927,7 @@
         </m:r>
       </m:oMath>
       <w:r>
-        <w:t xml:space="preserve">. U poglavlju </w:t>
-      </w:r>
-      <w:proofErr w:type="gramStart"/>
-      <w:r>
-        <w:t>,,Uvod</w:t>
-      </w:r>
-      <w:proofErr w:type="gramEnd"/>
-      <w:r>
-        <w:t>”</w:t>
-      </w:r>
-      <w:r>
-        <w:t xml:space="preserve"> </w:t>
+        <w:t xml:space="preserve">. U poglavlju ,,Uvod” </w:t>
       </w:r>
       <w:r>
         <w:t xml:space="preserve">je argumentovano zašto ta granična vrednost postoji za svaku šumu. </w:t>
@@ -21856,15 +20936,7 @@
         <w:t>Hipoteza 1</w:t>
       </w:r>
       <w:r>
-        <w:t xml:space="preserve"> implicira da smatramo da </w:t>
-      </w:r>
-      <w:proofErr w:type="gramStart"/>
-      <w:r>
-        <w:t>će</w:t>
-      </w:r>
-      <w:proofErr w:type="gramEnd"/>
-      <w:r>
-        <w:t xml:space="preserve"> ta granična vrednost biti dostignuta baš za put za </w:t>
+        <w:t xml:space="preserve"> implicira da smatramo da će ta granična vrednost biti dostignuta baš za put za </w:t>
       </w:r>
       <m:oMath>
         <m:d>
@@ -21902,13 +20974,8 @@
       </w:r>
       <w:r>
         <w:br/>
-        <w:t xml:space="preserve">Specijalno, očekujemo da će u ravni najkraći put za proizvoljan broj ljudi biti tri čoveka koja idu pravo dužima </w:t>
-      </w:r>
-      <w:proofErr w:type="gramStart"/>
-      <w:r>
-        <w:t xml:space="preserve">dužine </w:t>
-      </w:r>
-      <w:proofErr w:type="gramEnd"/>
+        <w:t xml:space="preserve">Specijalno, očekujemo da će u ravni najkraći put za proizvoljan broj ljudi biti tri čoveka koja idu pravo dužima dužine </w:t>
+      </w:r>
       <m:oMath>
         <m:f>
           <m:fPr>
@@ -21973,15 +21040,7 @@
         <w:t>Teoreme 6</w:t>
       </w:r>
       <w:r>
-        <w:t xml:space="preserve">, koja tvrdi da je ovaj put najkraći </w:t>
-      </w:r>
-      <w:proofErr w:type="gramStart"/>
-      <w:r>
-        <w:t>od</w:t>
-      </w:r>
-      <w:proofErr w:type="gramEnd"/>
-      <w:r>
-        <w:t xml:space="preserve"> svih puteva u ravni širine 1 čiji je konveksni omotač trougao, jeste da se možda za svaki put čiji je konveksan omotač neka figura </w:t>
+        <w:t xml:space="preserve">, koja tvrdi da je ovaj put najkraći od svih puteva u ravni širine 1 čiji je konveksni omotač trougao, jeste da se možda za svaki put čiji je konveksan omotač neka figura </w:t>
       </w:r>
       <m:oMath>
         <m:r>
@@ -22002,15 +21061,7 @@
         <w:t xml:space="preserve">Znamo da krive konstruisane u </w:t>
       </w:r>
       <w:r>
-        <w:t xml:space="preserve">poglavlju </w:t>
-      </w:r>
-      <w:proofErr w:type="gramStart"/>
-      <w:r>
-        <w:t>,,Traka</w:t>
-      </w:r>
-      <w:proofErr w:type="gramEnd"/>
-      <w:r>
-        <w:t xml:space="preserve"> u </w:t>
+        <w:t xml:space="preserve">poglavlju ,,Traka u </w:t>
       </w:r>
       <m:oMath>
         <m:r>
@@ -22021,46 +21072,19 @@
         </m:r>
       </m:oMath>
       <w:r>
-        <w:t xml:space="preserve"> dimenzija</w:t>
-      </w:r>
-      <w:r>
-        <w:t>”</w:t>
+        <w:t xml:space="preserve"> dimenzija”</w:t>
       </w:r>
       <w:r>
         <w:t xml:space="preserve"> </w:t>
       </w:r>
       <w:r>
-        <w:t xml:space="preserve">nisu optimalne za jednog čoveka. Naime, lako se mogu skratiti, </w:t>
-      </w:r>
-      <w:proofErr w:type="gramStart"/>
-      <w:r>
-        <w:t>npr</w:t>
-      </w:r>
-      <w:proofErr w:type="gramEnd"/>
-      <w:r>
-        <w:t xml:space="preserve">. </w:t>
-      </w:r>
-      <w:proofErr w:type="gramStart"/>
-      <w:r>
-        <w:t>čovek</w:t>
-      </w:r>
-      <w:proofErr w:type="gramEnd"/>
-      <w:r>
-        <w:t xml:space="preserve"> može ići ivicom ovog simpleksa dok ne dođe do dužine 1 i zatim preći na sledeću ivicu putem normalnim na nju. Zalgalerove krive u ravni i u prostoru predstavljaju neku vrstu zakrivljenja puteva po simpleksu opisanih u</w:t>
+        <w:t>nisu optimalne za jednog čoveka. Naime, lako se mogu skratiti, npr. čovek može ići ivicom ovog simpleksa dok ne dođe do dužine 1 i zatim preći na sledeću ivicu putem normalnim na nju. Zalgalerove krive u ravni i u prostoru predstavljaju neku vrstu zakrivljenja puteva po simpleksu opisanih u</w:t>
       </w:r>
       <w:r>
         <w:t xml:space="preserve"> ovom poglavlju</w:t>
       </w:r>
       <w:r>
-        <w:t xml:space="preserve">, </w:t>
-      </w:r>
-      <w:proofErr w:type="gramStart"/>
-      <w:r>
-        <w:t>te</w:t>
-      </w:r>
-      <w:proofErr w:type="gramEnd"/>
-      <w:r>
-        <w:t xml:space="preserve"> smatramo da se i u </w:t>
+        <w:t xml:space="preserve">, te smatramo da se i u </w:t>
       </w:r>
       <m:oMath>
         <m:sSup>
@@ -22098,15 +21122,7 @@
         <w:pStyle w:val="BodyText"/>
       </w:pPr>
       <w:r>
-        <w:t xml:space="preserve">Još jednom se zahvaljujemo Pavlu Martinoviću, učeniku Matematičke gimnazije u Beogradu, </w:t>
-      </w:r>
-      <w:proofErr w:type="gramStart"/>
-      <w:r>
-        <w:t>na</w:t>
-      </w:r>
-      <w:proofErr w:type="gramEnd"/>
-      <w:r>
-        <w:t xml:space="preserve"> pomoći oko dela dokaza Tvrđenja 1.</w:t>
+        <w:t>Još jednom se zahvaljujemo Pavlu Martinoviću, učeniku Matematičke gimnazije u Beogradu, na pomoći oko dela dokaza Tvrđenja 1.</w:t>
       </w:r>
     </w:p>
     <w:p>
@@ -22162,8 +21178,6 @@
       <w:r>
         <w:t>n Mathematical Society, 62: 270</w:t>
       </w:r>
-      <w:bookmarkStart w:id="11" w:name="_GoBack"/>
-      <w:bookmarkEnd w:id="11"/>
     </w:p>
     <w:p>
       <w:pPr>
@@ -22184,19 +21198,11 @@
       <w:r>
         <w:t xml:space="preserve"> </w:t>
       </w:r>
-      <w:proofErr w:type="gramStart"/>
       <w:r>
         <w:rPr>
           <w:i/>
         </w:rPr>
-        <w:t>On</w:t>
-      </w:r>
-      <w:proofErr w:type="gramEnd"/>
-      <w:r>
-        <w:rPr>
-          <w:i/>
-        </w:rPr>
-        <w:t xml:space="preserve"> arcs that cannot be covered by an open equiteral triangle of side 1</w:t>
+        <w:t>On arcs that cannot be covered by an open equiteral triangle of side 1</w:t>
       </w:r>
       <w:r>
         <w:t>, Ma</w:t>
@@ -22234,15 +21240,7 @@
         <w:t>Lost in a forest</w:t>
       </w:r>
       <w:r>
-        <w:t>, The American Mathematical Monthly, 111(8</w:t>
-      </w:r>
-      <w:proofErr w:type="gramStart"/>
-      <w:r>
-        <w:t>) :</w:t>
-      </w:r>
-      <w:proofErr w:type="gramEnd"/>
-      <w:r>
-        <w:t xml:space="preserve"> 645-654 </w:t>
+        <w:t xml:space="preserve">, The American Mathematical Monthly, 111(8) : 645-654 </w:t>
       </w:r>
     </w:p>
     <w:p>
@@ -22271,15 +21269,7 @@
         <w:t>A translation of Zalgaller’s "The shortest space curve of unit width" (1994)</w:t>
       </w:r>
       <w:r>
-        <w:t xml:space="preserve"> arXiv preprint, arXiv</w:t>
-      </w:r>
-      <w:proofErr w:type="gramStart"/>
-      <w:r>
-        <w:t>:1910.02729</w:t>
-      </w:r>
-      <w:proofErr w:type="gramEnd"/>
-      <w:r>
-        <w:t xml:space="preserve"> </w:t>
+        <w:t xml:space="preserve"> arXiv preprint, arXiv:1910.02729 </w:t>
       </w:r>
     </w:p>
     <w:p>
@@ -22305,15 +21295,7 @@
         <w:t>Convex Regions Which Cover Arcs of Constant Length</w:t>
       </w:r>
       <w:r>
-        <w:t xml:space="preserve">, </w:t>
-      </w:r>
-      <w:proofErr w:type="gramStart"/>
-      <w:r>
-        <w:t>The</w:t>
-      </w:r>
-      <w:proofErr w:type="gramEnd"/>
-      <w:r>
-        <w:t xml:space="preserve"> American Mathematical Monthly, 81: 36-41 </w:t>
+        <w:t xml:space="preserve">, The American Mathematical Monthly, 81: 36-41 </w:t>
       </w:r>
     </w:p>
     <w:p>
@@ -22333,19 +21315,11 @@
       <w:r>
         <w:t xml:space="preserve"> </w:t>
       </w:r>
-      <w:proofErr w:type="gramStart"/>
       <w:r>
         <w:rPr>
           <w:i/>
         </w:rPr>
-        <w:t>The</w:t>
-      </w:r>
-      <w:proofErr w:type="gramEnd"/>
-      <w:r>
-        <w:rPr>
-          <w:i/>
-        </w:rPr>
-        <w:t xml:space="preserve"> length, width, and inradius of space curves</w:t>
+        <w:t>The length, width, and inradius of space curves</w:t>
       </w:r>
       <w:r>
         <w:t>, arXiv preprint</w:t>
@@ -22383,15 +21357,7 @@
         <w:t>Bellman’s Escape Problem for Convex Polygons</w:t>
       </w:r>
       <w:r>
-        <w:t>, viXra</w:t>
-      </w:r>
-      <w:proofErr w:type="gramStart"/>
-      <w:r>
-        <w:t>:1606.0050</w:t>
-      </w:r>
-      <w:proofErr w:type="gramEnd"/>
-      <w:r>
-        <w:t xml:space="preserve"> </w:t>
+        <w:t xml:space="preserve">, viXra:1606.0050 </w:t>
       </w:r>
     </w:p>
     <w:p>
@@ -22414,13 +21380,8 @@
         <w:t>Lost in a Isosceles Triangle</w:t>
       </w:r>
       <w:r>
-        <w:t>, viXra</w:t>
-      </w:r>
-      <w:proofErr w:type="gramStart"/>
-      <w:r>
-        <w:t>:1606.0015</w:t>
-      </w:r>
-      <w:proofErr w:type="gramEnd"/>
+        <w:t>, viXra:1606.0015</w:t>
+      </w:r>
     </w:p>
     <w:p>
       <w:pPr>
@@ -22504,15 +21465,7 @@
         <w:t>Exploring the Bellman Forest Problem</w:t>
       </w:r>
       <w:r>
-        <w:t xml:space="preserve">, </w:t>
-      </w:r>
-      <w:proofErr w:type="gramStart"/>
-      <w:r>
-        <w:t>Spring</w:t>
-      </w:r>
-      <w:proofErr w:type="gramEnd"/>
-      <w:r>
-        <w:t xml:space="preserve"> </w:t>
+        <w:t xml:space="preserve">, Spring </w:t>
       </w:r>
     </w:p>
     <w:p>
@@ -22540,6 +21493,176 @@
       <w:r>
         <w:t>95</w:t>
       </w:r>
+    </w:p>
+    <w:p>
+      <w:pPr>
+        <w:pStyle w:val="BodyText"/>
+      </w:pPr>
+    </w:p>
+    <w:p>
+      <w:pPr>
+        <w:pStyle w:val="Title"/>
+      </w:pPr>
+      <w:r>
+        <w:t>Lost in a forest problem</w:t>
+      </w:r>
+    </w:p>
+    <w:p>
+      <w:r>
+        <w:t xml:space="preserve">Bellman’s lost in a forest problem is solved just for a few forests. One of the solved cases is the case of a forest bounded by two parallel lines at unit distance. More precisely, Zalgaller found the shortest arc of unit width, and it was later proved that this arc is the optimal escape path from this forest. Shortest curves of unit width were also researched in higher dimensions. Ghomi sharpened the upper bound for the length of the shortest space curve, and gave the lower bound for this length in </w:t>
+      </w:r>
+      <m:oMath>
+        <m:sSup>
+          <m:sSupPr>
+            <m:ctrlPr>
+              <w:rPr>
+                <w:rFonts w:ascii="Cambria Math" w:hAnsi="Cambria Math"/>
+              </w:rPr>
+            </m:ctrlPr>
+          </m:sSupPr>
+          <m:e>
+            <m:r>
+              <m:rPr>
+                <m:scr m:val="double-struck"/>
+              </m:rPr>
+              <w:rPr>
+                <w:rFonts w:ascii="Cambria Math" w:hAnsi="Cambria Math"/>
+              </w:rPr>
+              <m:t>R</m:t>
+            </m:r>
+          </m:e>
+          <m:sup>
+            <m:r>
+              <w:rPr>
+                <w:rFonts w:ascii="Cambria Math" w:hAnsi="Cambria Math"/>
+              </w:rPr>
+              <m:t>n</m:t>
+            </m:r>
+          </m:sup>
+        </m:sSup>
+      </m:oMath>
+      <w:r>
+        <w:t xml:space="preserve">. In this paper, we will show an upper bound for the length of the shortest curve of unit width in </w:t>
+      </w:r>
+      <m:oMath>
+        <m:sSup>
+          <m:sSupPr>
+            <m:ctrlPr>
+              <w:rPr>
+                <w:rFonts w:ascii="Cambria Math" w:hAnsi="Cambria Math"/>
+              </w:rPr>
+            </m:ctrlPr>
+          </m:sSupPr>
+          <m:e>
+            <m:r>
+              <m:rPr>
+                <m:scr m:val="double-struck"/>
+              </m:rPr>
+              <w:rPr>
+                <w:rFonts w:ascii="Cambria Math" w:hAnsi="Cambria Math"/>
+              </w:rPr>
+              <m:t>R</m:t>
+            </m:r>
+          </m:e>
+          <m:sup>
+            <m:r>
+              <w:rPr>
+                <w:rFonts w:ascii="Cambria Math" w:hAnsi="Cambria Math"/>
+              </w:rPr>
+              <m:t>n</m:t>
+            </m:r>
+          </m:sup>
+        </m:sSup>
+      </m:oMath>
+      <w:r>
+        <w:t xml:space="preserve">, as well as one modification of the original problem in which more people start from the same point and we say that they escaped the forest if at least one of them did, and the sum of lengths of individual paths is considered the length of the whole path. Further we show a lower and an upper bound for the length of the shortest escape path of unit width in </w:t>
+      </w:r>
+      <m:oMath>
+        <m:sSup>
+          <m:sSupPr>
+            <m:ctrlPr>
+              <w:rPr>
+                <w:rFonts w:ascii="Cambria Math" w:hAnsi="Cambria Math"/>
+              </w:rPr>
+            </m:ctrlPr>
+          </m:sSupPr>
+          <m:e>
+            <m:r>
+              <m:rPr>
+                <m:scr m:val="double-struck"/>
+              </m:rPr>
+              <w:rPr>
+                <w:rFonts w:ascii="Cambria Math" w:hAnsi="Cambria Math"/>
+              </w:rPr>
+              <m:t>R</m:t>
+            </m:r>
+          </m:e>
+          <m:sup>
+            <m:r>
+              <w:rPr>
+                <w:rFonts w:ascii="Cambria Math" w:hAnsi="Cambria Math"/>
+              </w:rPr>
+              <m:t>n</m:t>
+            </m:r>
+          </m:sup>
+        </m:sSup>
+      </m:oMath>
+      <w:r>
+        <w:t xml:space="preserve">, considering the modification of the problem given in this paper, and the optimal solution in the plane with the restriction of the convex hull of the path to a triangle. Our work so far, along with our intuition, indicates that considering the modification from this paper, the shortest curve of unit width in </w:t>
+      </w:r>
+      <m:oMath>
+        <m:sSup>
+          <m:sSupPr>
+            <m:ctrlPr>
+              <w:rPr>
+                <w:rFonts w:ascii="Cambria Math" w:hAnsi="Cambria Math"/>
+              </w:rPr>
+            </m:ctrlPr>
+          </m:sSupPr>
+          <m:e>
+            <m:r>
+              <m:rPr>
+                <m:scr m:val="double-struck"/>
+              </m:rPr>
+              <w:rPr>
+                <w:rFonts w:ascii="Cambria Math" w:hAnsi="Cambria Math"/>
+              </w:rPr>
+              <m:t>R</m:t>
+            </m:r>
+          </m:e>
+          <m:sup>
+            <m:r>
+              <w:rPr>
+                <w:rFonts w:ascii="Cambria Math" w:hAnsi="Cambria Math"/>
+              </w:rPr>
+              <m:t>n</m:t>
+            </m:r>
+          </m:sup>
+        </m:sSup>
+      </m:oMath>
+      <w:r>
+        <w:t xml:space="preserve"> is the path for </w:t>
+      </w:r>
+      <m:oMath>
+        <m:r>
+          <w:rPr>
+            <w:rFonts w:ascii="Cambria Math" w:hAnsi="Cambria Math"/>
+            <w:sz w:val="20"/>
+            <w:szCs w:val="20"/>
+          </w:rPr>
+          <m:t>(n+1)</m:t>
+        </m:r>
+      </m:oMath>
+      <w:r>
+        <w:t xml:space="preserve"> people constructed in this paper.</w:t>
+      </w:r>
+    </w:p>
+    <w:p>
+      <w:pPr>
+        <w:pStyle w:val="BodyText"/>
+      </w:pPr>
+      <w:bookmarkStart w:id="11" w:name="_GoBack"/>
+      <w:bookmarkEnd w:id="11"/>
     </w:p>
     <w:sectPr>
       <w:pgSz w:w="12240" w:h="15840"/>
@@ -22957,7 +22080,7 @@
     <w:lsdException w:name="List Number 3" w:semiHidden="1" w:unhideWhenUsed="1"/>
     <w:lsdException w:name="List Number 4" w:semiHidden="1" w:unhideWhenUsed="1"/>
     <w:lsdException w:name="List Number 5" w:semiHidden="1" w:unhideWhenUsed="1"/>
-    <w:lsdException w:name="Title" w:uiPriority="10" w:qFormat="1"/>
+    <w:lsdException w:name="Title" w:uiPriority="0" w:qFormat="1"/>
     <w:lsdException w:name="Closing" w:semiHidden="1" w:unhideWhenUsed="1"/>
     <w:lsdException w:name="Signature" w:semiHidden="1" w:unhideWhenUsed="1"/>
     <w:lsdException w:name="Default Paragraph Font" w:semiHidden="1" w:uiPriority="1" w:unhideWhenUsed="1"/>

</xml_diff>